<commit_message>
Update to plan & beginning of pseudo code
</commit_message>
<xml_diff>
--- a/CONTACTS MANAGER APP.docx
+++ b/CONTACTS MANAGER APP.docx
@@ -4,170 +4,1619 @@
   <w:body>
     <w:p>
       <w:pPr>
-        <w:outlineLvl w:val="0"/>
+        <w:pStyle w:val="ListParagraph"/>
+        <w:numPr>
+          <w:ilvl w:val="0"/>
+          <w:numId w:val="9"/>
+        </w:numPr>
         <w:rPr>
-          <w:u w:val="single"/>
+          <w:b/>
         </w:rPr>
       </w:pPr>
       <w:r>
         <w:rPr>
-          <w:u w:val="single"/>
+          <w:b/>
         </w:rPr>
-        <w:t>CONT</w:t>
-      </w:r>
-      <w:r>
+        <w:t>OUTPUT EXPECTATIONS</w:t>
+      </w:r>
+    </w:p>
+    <w:p>
+      <w:pPr>
+        <w:pStyle w:val="ListParagraph"/>
         <w:rPr>
-          <w:u w:val="single"/>
+          <w:b/>
         </w:rPr>
-        <w:t>ACT</w:t>
-      </w:r>
-      <w:r>
+      </w:pPr>
+    </w:p>
+    <w:p>
+      <w:pPr>
+        <w:pStyle w:val="ListParagraph"/>
+        <w:ind w:left="1440"/>
+      </w:pPr>
+      <w:r>
+        <w:t>------------------- CONTACTS ------------------</w:t>
+      </w:r>
+    </w:p>
+    <w:tbl>
+      <w:tblPr>
+        <w:tblStyle w:val="TableGrid"/>
+        <w:tblW w:w="0" w:type="auto"/>
+        <w:tblInd w:w="1440" w:type="dxa"/>
+        <w:tblLook w:val="04A0" w:firstRow="1" w:lastRow="0" w:firstColumn="1" w:lastColumn="0" w:noHBand="0" w:noVBand="1"/>
+      </w:tblPr>
+      <w:tblGrid>
+        <w:gridCol w:w="1615"/>
+        <w:gridCol w:w="1800"/>
+      </w:tblGrid>
+      <w:tr>
+        <w:tc>
+          <w:tcPr>
+            <w:tcW w:w="1615" w:type="dxa"/>
+          </w:tcPr>
+          <w:p>
+            <w:pPr>
+              <w:pStyle w:val="ListParagraph"/>
+              <w:ind w:left="0"/>
+            </w:pPr>
+          </w:p>
+        </w:tc>
+        <w:tc>
+          <w:tcPr>
+            <w:tcW w:w="1800" w:type="dxa"/>
+          </w:tcPr>
+          <w:p>
+            <w:pPr>
+              <w:pStyle w:val="ListParagraph"/>
+              <w:ind w:left="0"/>
+            </w:pPr>
+          </w:p>
+        </w:tc>
+      </w:tr>
+      <w:tr>
+        <w:tc>
+          <w:tcPr>
+            <w:tcW w:w="1615" w:type="dxa"/>
+          </w:tcPr>
+          <w:p>
+            <w:pPr>
+              <w:pStyle w:val="ListParagraph"/>
+              <w:ind w:left="0"/>
+            </w:pPr>
+          </w:p>
+        </w:tc>
+        <w:tc>
+          <w:tcPr>
+            <w:tcW w:w="1800" w:type="dxa"/>
+          </w:tcPr>
+          <w:p>
+            <w:pPr>
+              <w:pStyle w:val="ListParagraph"/>
+              <w:ind w:left="0"/>
+            </w:pPr>
+          </w:p>
+        </w:tc>
+      </w:tr>
+      <w:tr>
+        <w:tc>
+          <w:tcPr>
+            <w:tcW w:w="1615" w:type="dxa"/>
+          </w:tcPr>
+          <w:p>
+            <w:pPr>
+              <w:pStyle w:val="ListParagraph"/>
+              <w:ind w:left="0"/>
+            </w:pPr>
+          </w:p>
+        </w:tc>
+        <w:tc>
+          <w:tcPr>
+            <w:tcW w:w="1800" w:type="dxa"/>
+          </w:tcPr>
+          <w:p>
+            <w:pPr>
+              <w:pStyle w:val="ListParagraph"/>
+              <w:ind w:left="0"/>
+            </w:pPr>
+          </w:p>
+        </w:tc>
+        <w:bookmarkStart w:id="0" w:name="_GoBack"/>
+        <w:bookmarkEnd w:id="0"/>
+      </w:tr>
+      <w:tr>
+        <w:tc>
+          <w:tcPr>
+            <w:tcW w:w="1615" w:type="dxa"/>
+          </w:tcPr>
+          <w:p>
+            <w:pPr>
+              <w:pStyle w:val="ListParagraph"/>
+              <w:ind w:left="0"/>
+            </w:pPr>
+          </w:p>
+        </w:tc>
+        <w:tc>
+          <w:tcPr>
+            <w:tcW w:w="1800" w:type="dxa"/>
+          </w:tcPr>
+          <w:p>
+            <w:pPr>
+              <w:pStyle w:val="ListParagraph"/>
+              <w:ind w:left="0"/>
+            </w:pPr>
+          </w:p>
+        </w:tc>
+      </w:tr>
+      <w:tr>
+        <w:tc>
+          <w:tcPr>
+            <w:tcW w:w="1615" w:type="dxa"/>
+          </w:tcPr>
+          <w:p>
+            <w:pPr>
+              <w:pStyle w:val="ListParagraph"/>
+              <w:ind w:left="0"/>
+            </w:pPr>
+          </w:p>
+        </w:tc>
+        <w:tc>
+          <w:tcPr>
+            <w:tcW w:w="1800" w:type="dxa"/>
+          </w:tcPr>
+          <w:p>
+            <w:pPr>
+              <w:pStyle w:val="ListParagraph"/>
+              <w:ind w:left="0"/>
+            </w:pPr>
+          </w:p>
+        </w:tc>
+      </w:tr>
+      <w:tr>
+        <w:tc>
+          <w:tcPr>
+            <w:tcW w:w="1615" w:type="dxa"/>
+          </w:tcPr>
+          <w:p>
+            <w:pPr>
+              <w:pStyle w:val="ListParagraph"/>
+              <w:ind w:left="0"/>
+            </w:pPr>
+          </w:p>
+        </w:tc>
+        <w:tc>
+          <w:tcPr>
+            <w:tcW w:w="1800" w:type="dxa"/>
+          </w:tcPr>
+          <w:p>
+            <w:pPr>
+              <w:pStyle w:val="ListParagraph"/>
+              <w:ind w:left="0"/>
+            </w:pPr>
+          </w:p>
+        </w:tc>
+      </w:tr>
+      <w:tr>
+        <w:tc>
+          <w:tcPr>
+            <w:tcW w:w="1615" w:type="dxa"/>
+          </w:tcPr>
+          <w:p>
+            <w:pPr>
+              <w:pStyle w:val="ListParagraph"/>
+              <w:ind w:left="0"/>
+            </w:pPr>
+          </w:p>
+        </w:tc>
+        <w:tc>
+          <w:tcPr>
+            <w:tcW w:w="1800" w:type="dxa"/>
+          </w:tcPr>
+          <w:p>
+            <w:pPr>
+              <w:pStyle w:val="ListParagraph"/>
+              <w:ind w:left="0"/>
+            </w:pPr>
+          </w:p>
+        </w:tc>
+      </w:tr>
+      <w:tr>
+        <w:tc>
+          <w:tcPr>
+            <w:tcW w:w="1615" w:type="dxa"/>
+          </w:tcPr>
+          <w:p>
+            <w:pPr>
+              <w:pStyle w:val="ListParagraph"/>
+              <w:ind w:left="0"/>
+            </w:pPr>
+          </w:p>
+        </w:tc>
+        <w:tc>
+          <w:tcPr>
+            <w:tcW w:w="1800" w:type="dxa"/>
+          </w:tcPr>
+          <w:p>
+            <w:pPr>
+              <w:pStyle w:val="ListParagraph"/>
+              <w:ind w:left="0"/>
+            </w:pPr>
+          </w:p>
+        </w:tc>
+      </w:tr>
+    </w:tbl>
+    <w:p>
+      <w:pPr>
+        <w:pStyle w:val="ListParagraph"/>
+        <w:ind w:left="1440"/>
+      </w:pPr>
+    </w:p>
+    <w:p>
+      <w:pPr>
+        <w:pStyle w:val="ListParagraph"/>
         <w:rPr>
-          <w:u w:val="single"/>
+          <w:b/>
         </w:rPr>
-        <w:t>S</w:t>
-      </w:r>
-      <w:r>
+      </w:pPr>
+    </w:p>
+    <w:p>
+      <w:pPr>
+        <w:pStyle w:val="ListParagraph"/>
         <w:rPr>
-          <w:u w:val="single"/>
+          <w:b/>
         </w:rPr>
-        <w:t xml:space="preserve"> MANAGER APP:</w:t>
+      </w:pPr>
+    </w:p>
+    <w:p>
+      <w:pPr>
+        <w:pStyle w:val="ListParagraph"/>
+        <w:rPr>
+          <w:b/>
+        </w:rPr>
+      </w:pPr>
+    </w:p>
+    <w:p>
+      <w:pPr>
+        <w:pStyle w:val="ListParagraph"/>
+        <w:numPr>
+          <w:ilvl w:val="0"/>
+          <w:numId w:val="9"/>
+        </w:numPr>
+        <w:rPr>
+          <w:b/>
+        </w:rPr>
+      </w:pPr>
+      <w:r>
+        <w:rPr>
+          <w:b/>
+        </w:rPr>
+        <w:t>PROJECT REQUIREMENTS</w:t>
+      </w:r>
+    </w:p>
+    <w:p>
+      <w:pPr>
+        <w:rPr>
+          <w:b/>
+        </w:rPr>
+      </w:pPr>
+    </w:p>
+    <w:p>
+      <w:r>
+        <w:fldChar w:fldCharType="begin">
+          <w:ffData>
+            <w:name w:val="Check15"/>
+            <w:enabled/>
+            <w:calcOnExit w:val="0"/>
+            <w:checkBox>
+              <w:sizeAuto/>
+              <w:default w:val="0"/>
+            </w:checkBox>
+          </w:ffData>
+        </w:fldChar>
+      </w:r>
+      <w:bookmarkStart w:id="1" w:name="Check15"/>
+      <w:r>
+        <w:instrText xml:space="preserve"> FORMCHECKBOX </w:instrText>
+      </w:r>
+      <w:r>
+        <w:fldChar w:fldCharType="end"/>
+      </w:r>
+      <w:bookmarkEnd w:id="1"/>
+      <w:r>
+        <w:t xml:space="preserve"> </w:t>
+      </w:r>
+      <w:r>
+        <w:t>=== #1 ==== Add 10 more contacts to your contacts.txt file.</w:t>
       </w:r>
     </w:p>
     <w:p/>
     <w:p>
       <w:r>
-        <w:t>Project Objectives:</w:t>
-      </w:r>
-    </w:p>
-    <w:p>
-      <w:r>
-        <w:t>=== #1 ==== Add 10 more contacts to your contacts.txt file.</w:t>
+        <w:fldChar w:fldCharType="begin">
+          <w:ffData>
+            <w:name w:val="Check1"/>
+            <w:enabled/>
+            <w:calcOnExit w:val="0"/>
+            <w:checkBox>
+              <w:sizeAuto/>
+              <w:default w:val="0"/>
+            </w:checkBox>
+          </w:ffData>
+        </w:fldChar>
+      </w:r>
+      <w:bookmarkStart w:id="2" w:name="Check1"/>
+      <w:r>
+        <w:instrText xml:space="preserve"> FORMCHECKBOX </w:instrText>
+      </w:r>
+      <w:r>
+        <w:fldChar w:fldCharType="end"/>
+      </w:r>
+      <w:bookmarkEnd w:id="2"/>
+      <w:r>
+        <w:t xml:space="preserve"> === #2 ==== Create a command line application with the following features:</w:t>
       </w:r>
     </w:p>
     <w:p/>
     <w:p>
       <w:r>
-        <w:t>// === #2 ==== Create a command line application with the following features:</w:t>
+        <w:tab/>
+      </w:r>
+      <w:r>
+        <w:tab/>
+      </w:r>
+      <w:r>
+        <w:fldChar w:fldCharType="begin">
+          <w:ffData>
+            <w:name w:val="Check6"/>
+            <w:enabled/>
+            <w:calcOnExit w:val="0"/>
+            <w:checkBox>
+              <w:sizeAuto/>
+              <w:default w:val="0"/>
+            </w:checkBox>
+          </w:ffData>
+        </w:fldChar>
+      </w:r>
+      <w:bookmarkStart w:id="3" w:name="Check6"/>
+      <w:r>
+        <w:instrText xml:space="preserve"> FORMCHECKBOX </w:instrText>
+      </w:r>
+      <w:r>
+        <w:fldChar w:fldCharType="end"/>
+      </w:r>
+      <w:bookmarkEnd w:id="3"/>
+      <w:r>
+        <w:t xml:space="preserve"> </w:t>
+      </w:r>
+      <w:r>
+        <w:t xml:space="preserve"> </w:t>
+      </w:r>
+      <w:r>
+        <w:t>Show all your contacts</w:t>
+      </w:r>
+    </w:p>
+    <w:p>
+      <w:r>
+        <w:tab/>
+      </w:r>
+      <w:r>
+        <w:tab/>
+      </w:r>
+      <w:r>
+        <w:tab/>
+      </w:r>
+      <w:r>
+        <w:fldChar w:fldCharType="begin">
+          <w:ffData>
+            <w:name w:val="Check16"/>
+            <w:enabled/>
+            <w:calcOnExit w:val="0"/>
+            <w:checkBox>
+              <w:sizeAuto/>
+              <w:default w:val="0"/>
+            </w:checkBox>
+          </w:ffData>
+        </w:fldChar>
+      </w:r>
+      <w:bookmarkStart w:id="4" w:name="Check16"/>
+      <w:r>
+        <w:instrText xml:space="preserve"> FORMCHECKBOX </w:instrText>
+      </w:r>
+      <w:r>
+        <w:fldChar w:fldCharType="end"/>
+      </w:r>
+      <w:bookmarkEnd w:id="4"/>
+      <w:r>
+        <w:t xml:space="preserve"> read function to display the contents of the fie</w:t>
+      </w:r>
+    </w:p>
+    <w:p>
+      <w:r>
+        <w:tab/>
+      </w:r>
+      <w:r>
+        <w:tab/>
+      </w:r>
+      <w:r>
+        <w:fldChar w:fldCharType="begin">
+          <w:ffData>
+            <w:name w:val="Check7"/>
+            <w:enabled/>
+            <w:calcOnExit w:val="0"/>
+            <w:checkBox>
+              <w:sizeAuto/>
+              <w:default w:val="0"/>
+            </w:checkBox>
+          </w:ffData>
+        </w:fldChar>
+      </w:r>
+      <w:bookmarkStart w:id="5" w:name="Check7"/>
+      <w:r>
+        <w:instrText xml:space="preserve"> FORMCHECKBOX </w:instrText>
+      </w:r>
+      <w:r>
+        <w:fldChar w:fldCharType="end"/>
+      </w:r>
+      <w:bookmarkEnd w:id="5"/>
+      <w:r>
+        <w:t xml:space="preserve">  </w:t>
+      </w:r>
+      <w:r>
+        <w:t>Add a new contact</w:t>
+      </w:r>
+    </w:p>
+    <w:p>
+      <w:r>
+        <w:tab/>
+      </w:r>
+      <w:r>
+        <w:tab/>
+      </w:r>
+      <w:r>
+        <w:tab/>
+      </w:r>
+      <w:r>
+        <w:fldChar w:fldCharType="begin">
+          <w:ffData>
+            <w:name w:val="Check17"/>
+            <w:enabled/>
+            <w:calcOnExit w:val="0"/>
+            <w:checkBox>
+              <w:sizeAuto/>
+              <w:default w:val="0"/>
+            </w:checkBox>
+          </w:ffData>
+        </w:fldChar>
+      </w:r>
+      <w:bookmarkStart w:id="6" w:name="Check17"/>
+      <w:r>
+        <w:instrText xml:space="preserve"> FORMCHECKBOX </w:instrText>
+      </w:r>
+      <w:r>
+        <w:fldChar w:fldCharType="end"/>
+      </w:r>
+      <w:bookmarkEnd w:id="6"/>
+      <w:r>
+        <w:t xml:space="preserve"> Write (probably ‘</w:t>
+      </w:r>
+      <w:proofErr w:type="gramStart"/>
+      <w:r>
+        <w:t>a)function</w:t>
+      </w:r>
+      <w:proofErr w:type="gramEnd"/>
+      <w:r>
+        <w:t xml:space="preserve"> to add content to the contents file</w:t>
+      </w:r>
+    </w:p>
+    <w:p>
+      <w:r>
+        <w:tab/>
+      </w:r>
+      <w:r>
+        <w:tab/>
+      </w:r>
+      <w:r>
+        <w:fldChar w:fldCharType="begin">
+          <w:ffData>
+            <w:name w:val="Check8"/>
+            <w:enabled/>
+            <w:calcOnExit w:val="0"/>
+            <w:checkBox>
+              <w:sizeAuto/>
+              <w:default w:val="0"/>
+            </w:checkBox>
+          </w:ffData>
+        </w:fldChar>
+      </w:r>
+      <w:bookmarkStart w:id="7" w:name="Check8"/>
+      <w:r>
+        <w:instrText xml:space="preserve"> FORMCHECKBOX </w:instrText>
+      </w:r>
+      <w:r>
+        <w:fldChar w:fldCharType="end"/>
+      </w:r>
+      <w:bookmarkEnd w:id="7"/>
+      <w:r>
+        <w:t xml:space="preserve"> </w:t>
+      </w:r>
+      <w:r>
+        <w:t xml:space="preserve"> </w:t>
+      </w:r>
+      <w:r>
+        <w:t>Search a contact by her name</w:t>
+      </w:r>
+    </w:p>
+    <w:p>
+      <w:r>
+        <w:tab/>
+      </w:r>
+      <w:r>
+        <w:tab/>
+      </w:r>
+      <w:r>
+        <w:tab/>
+      </w:r>
+      <w:r>
+        <w:fldChar w:fldCharType="begin">
+          <w:ffData>
+            <w:name w:val="Check18"/>
+            <w:enabled/>
+            <w:calcOnExit w:val="0"/>
+            <w:checkBox>
+              <w:sizeAuto/>
+              <w:default w:val="0"/>
+            </w:checkBox>
+          </w:ffData>
+        </w:fldChar>
+      </w:r>
+      <w:bookmarkStart w:id="8" w:name="Check18"/>
+      <w:r>
+        <w:instrText xml:space="preserve"> FORMCHECKBOX </w:instrText>
+      </w:r>
+      <w:r>
+        <w:fldChar w:fldCharType="end"/>
+      </w:r>
+      <w:bookmarkEnd w:id="8"/>
+      <w:r>
+        <w:t xml:space="preserve"> Search array function</w:t>
+      </w:r>
+    </w:p>
+    <w:p>
+      <w:r>
+        <w:tab/>
+      </w:r>
+      <w:r>
+        <w:tab/>
+      </w:r>
+      <w:r>
+        <w:fldChar w:fldCharType="begin">
+          <w:ffData>
+            <w:name w:val="Check9"/>
+            <w:enabled/>
+            <w:calcOnExit w:val="0"/>
+            <w:checkBox>
+              <w:sizeAuto/>
+              <w:default w:val="0"/>
+            </w:checkBox>
+          </w:ffData>
+        </w:fldChar>
+      </w:r>
+      <w:bookmarkStart w:id="9" w:name="Check9"/>
+      <w:r>
+        <w:instrText xml:space="preserve"> FORMCHECKBOX </w:instrText>
+      </w:r>
+      <w:r>
+        <w:fldChar w:fldCharType="end"/>
+      </w:r>
+      <w:bookmarkEnd w:id="9"/>
+      <w:r>
+        <w:t xml:space="preserve"> </w:t>
+      </w:r>
+      <w:r>
+        <w:t xml:space="preserve"> </w:t>
+      </w:r>
+      <w:r>
+        <w:t>Delete an existing contact</w:t>
+      </w:r>
+    </w:p>
+    <w:p>
+      <w:r>
+        <w:tab/>
+      </w:r>
+      <w:r>
+        <w:tab/>
+      </w:r>
+      <w:r>
+        <w:tab/>
+      </w:r>
+      <w:r>
+        <w:fldChar w:fldCharType="begin">
+          <w:ffData>
+            <w:name w:val="Check19"/>
+            <w:enabled/>
+            <w:calcOnExit w:val="0"/>
+            <w:checkBox>
+              <w:sizeAuto/>
+              <w:default w:val="0"/>
+            </w:checkBox>
+          </w:ffData>
+        </w:fldChar>
+      </w:r>
+      <w:bookmarkStart w:id="10" w:name="Check19"/>
+      <w:r>
+        <w:instrText xml:space="preserve"> FORMCHECKBOX </w:instrText>
+      </w:r>
+      <w:r>
+        <w:fldChar w:fldCharType="end"/>
+      </w:r>
+      <w:bookmarkEnd w:id="10"/>
+      <w:r>
+        <w:t xml:space="preserve"> search array function to identify the data to remove</w:t>
+      </w:r>
+    </w:p>
+    <w:p>
+      <w:pPr>
+        <w:ind w:left="2160" w:hanging="450"/>
+      </w:pPr>
+      <w:r>
+        <w:tab/>
+      </w:r>
+      <w:r>
+        <w:fldChar w:fldCharType="begin">
+          <w:ffData>
+            <w:name w:val="Check20"/>
+            <w:enabled/>
+            <w:calcOnExit w:val="0"/>
+            <w:checkBox>
+              <w:sizeAuto/>
+              <w:default w:val="0"/>
+              <w:checked w:val="0"/>
+            </w:checkBox>
+          </w:ffData>
+        </w:fldChar>
+      </w:r>
+      <w:bookmarkStart w:id="11" w:name="Check20"/>
+      <w:r>
+        <w:instrText xml:space="preserve"> FORMCHECKBOX </w:instrText>
+      </w:r>
+      <w:r>
+        <w:fldChar w:fldCharType="end"/>
+      </w:r>
+      <w:bookmarkEnd w:id="11"/>
+      <w:r>
+        <w:t xml:space="preserve"> remove specific index item from the array (research push, pop, shift &amp;</w:t>
+      </w:r>
+      <w:proofErr w:type="spellStart"/>
+      <w:r>
+        <w:t>unshift</w:t>
+      </w:r>
+      <w:proofErr w:type="spellEnd"/>
+    </w:p>
+    <w:p>
+      <w:pPr>
+        <w:ind w:left="2160" w:hanging="450"/>
+      </w:pPr>
+      <w:r>
+        <w:tab/>
+      </w:r>
+      <w:r>
+        <w:fldChar w:fldCharType="begin">
+          <w:ffData>
+            <w:name w:val="Check22"/>
+            <w:enabled/>
+            <w:calcOnExit w:val="0"/>
+            <w:checkBox>
+              <w:sizeAuto/>
+              <w:default w:val="0"/>
+            </w:checkBox>
+          </w:ffData>
+        </w:fldChar>
+      </w:r>
+      <w:bookmarkStart w:id="12" w:name="Check22"/>
+      <w:r>
+        <w:instrText xml:space="preserve"> FORMCHECKBOX </w:instrText>
+      </w:r>
+      <w:r>
+        <w:fldChar w:fldCharType="end"/>
+      </w:r>
+      <w:bookmarkEnd w:id="12"/>
+      <w:r>
+        <w:t xml:space="preserve"> update array to display new contents with removed array item</w:t>
       </w:r>
     </w:p>
     <w:p/>
     <w:p>
       <w:r>
-        <w:tab/>
-      </w:r>
-      <w:r>
-        <w:tab/>
-        <w:t>// Show all your contacts</w:t>
-      </w:r>
-    </w:p>
-    <w:p>
-      <w:r>
-        <w:tab/>
-      </w:r>
-      <w:r>
-        <w:tab/>
-        <w:t>// Add a new contact</w:t>
-      </w:r>
-    </w:p>
-    <w:p>
-      <w:r>
-        <w:tab/>
-      </w:r>
-      <w:r>
-        <w:tab/>
-        <w:t>// Search a contact by her name</w:t>
-      </w:r>
-    </w:p>
-    <w:p>
-      <w:r>
-        <w:tab/>
-      </w:r>
-      <w:r>
-        <w:tab/>
-        <w:t>// Delete an existing contact</w:t>
-      </w:r>
-      <w:bookmarkStart w:id="0" w:name="_GoBack"/>
-      <w:bookmarkEnd w:id="0"/>
+        <w:fldChar w:fldCharType="begin">
+          <w:ffData>
+            <w:name w:val="Check2"/>
+            <w:enabled/>
+            <w:calcOnExit w:val="0"/>
+            <w:checkBox>
+              <w:sizeAuto/>
+              <w:default w:val="0"/>
+            </w:checkBox>
+          </w:ffData>
+        </w:fldChar>
+      </w:r>
+      <w:bookmarkStart w:id="13" w:name="Check2"/>
+      <w:r>
+        <w:instrText xml:space="preserve"> FORMCHECKBOX </w:instrText>
+      </w:r>
+      <w:r>
+        <w:fldChar w:fldCharType="end"/>
+      </w:r>
+      <w:bookmarkEnd w:id="13"/>
+      <w:r>
+        <w:t xml:space="preserve"> === #3 ==== Information should be retrieved from file when the application starts.</w:t>
+      </w:r>
+    </w:p>
+    <w:p>
+      <w:r>
+        <w:tab/>
+      </w:r>
+      <w:r>
+        <w:fldChar w:fldCharType="begin">
+          <w:ffData>
+            <w:name w:val="Check21"/>
+            <w:enabled/>
+            <w:calcOnExit w:val="0"/>
+            <w:checkBox>
+              <w:sizeAuto/>
+              <w:default w:val="0"/>
+            </w:checkBox>
+          </w:ffData>
+        </w:fldChar>
+      </w:r>
+      <w:bookmarkStart w:id="14" w:name="Check21"/>
+      <w:r>
+        <w:instrText xml:space="preserve"> FORMCHECKBOX </w:instrText>
+      </w:r>
+      <w:r>
+        <w:fldChar w:fldCharType="end"/>
+      </w:r>
+      <w:bookmarkEnd w:id="14"/>
+      <w:r>
+        <w:t xml:space="preserve"> </w:t>
+      </w:r>
+      <w:proofErr w:type="spellStart"/>
+      <w:r>
+        <w:t>fread</w:t>
+      </w:r>
+      <w:proofErr w:type="spellEnd"/>
+      <w:r>
+        <w:t xml:space="preserve"> in the function to display all contents</w:t>
+      </w:r>
     </w:p>
     <w:p/>
     <w:p>
       <w:r>
-        <w:t>// === #3 ==== Information should be retrieved from file when the application starts.</w:t>
+        <w:fldChar w:fldCharType="begin">
+          <w:ffData>
+            <w:name w:val="Check3"/>
+            <w:enabled/>
+            <w:calcOnExit w:val="0"/>
+            <w:checkBox>
+              <w:sizeAuto/>
+              <w:default w:val="0"/>
+            </w:checkBox>
+          </w:ffData>
+        </w:fldChar>
+      </w:r>
+      <w:bookmarkStart w:id="15" w:name="Check3"/>
+      <w:r>
+        <w:instrText xml:space="preserve"> FORMCHECKBOX </w:instrText>
+      </w:r>
+      <w:r>
+        <w:fldChar w:fldCharType="end"/>
+      </w:r>
+      <w:bookmarkEnd w:id="15"/>
+      <w:r>
+        <w:t xml:space="preserve"> </w:t>
+      </w:r>
+      <w:r>
+        <w:t>=== #4 ==== Contacts should be saved to that same file when exiting the command line application.</w:t>
+      </w:r>
+    </w:p>
+    <w:p>
+      <w:r>
+        <w:tab/>
+      </w:r>
+      <w:r>
+        <w:fldChar w:fldCharType="begin">
+          <w:ffData>
+            <w:name w:val="Check23"/>
+            <w:enabled/>
+            <w:calcOnExit w:val="0"/>
+            <w:checkBox>
+              <w:sizeAuto/>
+              <w:default w:val="0"/>
+            </w:checkBox>
+          </w:ffData>
+        </w:fldChar>
+      </w:r>
+      <w:bookmarkStart w:id="16" w:name="Check23"/>
+      <w:r>
+        <w:instrText xml:space="preserve"> FORMCHECKBOX </w:instrText>
+      </w:r>
+      <w:r>
+        <w:fldChar w:fldCharType="end"/>
+      </w:r>
+      <w:bookmarkEnd w:id="16"/>
+      <w:r>
+        <w:t xml:space="preserve"> </w:t>
+      </w:r>
+      <w:proofErr w:type="spellStart"/>
+      <w:r>
+        <w:t>fwrite</w:t>
+      </w:r>
+      <w:proofErr w:type="spellEnd"/>
+      <w:r>
+        <w:t xml:space="preserve"> function to save changes to the filename on </w:t>
+      </w:r>
+      <w:proofErr w:type="spellStart"/>
+      <w:r>
+        <w:t>fclose</w:t>
+      </w:r>
+      <w:proofErr w:type="spellEnd"/>
+      <w:r>
+        <w:t xml:space="preserve"> (?)</w:t>
       </w:r>
     </w:p>
     <w:p/>
     <w:p>
       <w:r>
-        <w:t>// === #4 ==== Contacts should be saved to that same file when exiting the command line application.</w:t>
+        <w:fldChar w:fldCharType="begin">
+          <w:ffData>
+            <w:name w:val="Check4"/>
+            <w:enabled/>
+            <w:calcOnExit w:val="0"/>
+            <w:checkBox>
+              <w:sizeAuto/>
+              <w:default w:val="0"/>
+            </w:checkBox>
+          </w:ffData>
+        </w:fldChar>
+      </w:r>
+      <w:bookmarkStart w:id="17" w:name="Check4"/>
+      <w:r>
+        <w:instrText xml:space="preserve"> FORMCHECKBOX </w:instrText>
+      </w:r>
+      <w:r>
+        <w:fldChar w:fldCharType="end"/>
+      </w:r>
+      <w:bookmarkEnd w:id="17"/>
+      <w:r>
+        <w:t xml:space="preserve"> === #5 ==== The user interface for the application must include a main menu like the following, where the user will need to enter a number between 1 and 5. ```</w:t>
+      </w:r>
+    </w:p>
+    <w:p>
+      <w:r>
+        <w:tab/>
+      </w:r>
+      <w:r>
+        <w:fldChar w:fldCharType="begin">
+          <w:ffData>
+            <w:name w:val="Check26"/>
+            <w:enabled/>
+            <w:calcOnExit w:val="0"/>
+            <w:checkBox>
+              <w:sizeAuto/>
+              <w:default w:val="0"/>
+            </w:checkBox>
+          </w:ffData>
+        </w:fldChar>
+      </w:r>
+      <w:bookmarkStart w:id="18" w:name="Check26"/>
+      <w:r>
+        <w:instrText xml:space="preserve"> FORMCHECKBOX </w:instrText>
+      </w:r>
+      <w:r>
+        <w:fldChar w:fldCharType="end"/>
+      </w:r>
+      <w:bookmarkEnd w:id="18"/>
+      <w:r>
+        <w:t xml:space="preserve"> Research </w:t>
+      </w:r>
+      <w:proofErr w:type="spellStart"/>
+      <w:r>
+        <w:t>strpath</w:t>
+      </w:r>
+      <w:proofErr w:type="spellEnd"/>
+      <w:r>
+        <w:t xml:space="preserve"> (string path) for formatting the output display</w:t>
+      </w:r>
+    </w:p>
+    <w:p>
+      <w:r>
+        <w:tab/>
+      </w:r>
+      <w:r>
+        <w:fldChar w:fldCharType="begin">
+          <w:ffData>
+            <w:name w:val="Check27"/>
+            <w:enabled/>
+            <w:calcOnExit w:val="0"/>
+            <w:checkBox>
+              <w:sizeAuto/>
+              <w:default w:val="0"/>
+            </w:checkBox>
+          </w:ffData>
+        </w:fldChar>
+      </w:r>
+      <w:bookmarkStart w:id="19" w:name="Check27"/>
+      <w:r>
+        <w:instrText xml:space="preserve"> FORMCHECKBOX </w:instrText>
+      </w:r>
+      <w:r>
+        <w:fldChar w:fldCharType="end"/>
+      </w:r>
+      <w:bookmarkEnd w:id="19"/>
+      <w:r>
+        <w:t xml:space="preserve"> Refer to “</w:t>
+      </w:r>
+      <w:proofErr w:type="spellStart"/>
+      <w:r>
+        <w:t>HighLow</w:t>
+      </w:r>
+      <w:proofErr w:type="spellEnd"/>
+      <w:r>
+        <w:t>” lesson plan for menu prompts</w:t>
+      </w:r>
+    </w:p>
+    <w:p>
+      <w:r>
+        <w:tab/>
+      </w:r>
+      <w:r>
+        <w:fldChar w:fldCharType="begin">
+          <w:ffData>
+            <w:name w:val="Check24"/>
+            <w:enabled/>
+            <w:calcOnExit w:val="0"/>
+            <w:checkBox>
+              <w:sizeAuto/>
+              <w:default w:val="0"/>
+            </w:checkBox>
+          </w:ffData>
+        </w:fldChar>
+      </w:r>
+      <w:bookmarkStart w:id="20" w:name="Check24"/>
+      <w:r>
+        <w:instrText xml:space="preserve"> FORMCHECKBOX </w:instrText>
+      </w:r>
+      <w:r>
+        <w:fldChar w:fldCharType="end"/>
+      </w:r>
+      <w:bookmarkEnd w:id="20"/>
+      <w:r>
+        <w:t xml:space="preserve"> Create the menu options 1-5 in a function that passes the value 1-5 to return a specific</w:t>
+      </w:r>
+    </w:p>
+    <w:p>
+      <w:pPr>
+        <w:ind w:firstLine="720"/>
+      </w:pPr>
+      <w:r>
+        <w:fldChar w:fldCharType="begin">
+          <w:ffData>
+            <w:name w:val="Check25"/>
+            <w:enabled/>
+            <w:calcOnExit w:val="0"/>
+            <w:checkBox>
+              <w:sizeAuto/>
+              <w:default w:val="0"/>
+            </w:checkBox>
+          </w:ffData>
+        </w:fldChar>
+      </w:r>
+      <w:bookmarkStart w:id="21" w:name="Check25"/>
+      <w:r>
+        <w:instrText xml:space="preserve"> FORMCHECKBOX </w:instrText>
+      </w:r>
+      <w:r>
+        <w:fldChar w:fldCharType="end"/>
+      </w:r>
+      <w:bookmarkEnd w:id="21"/>
+      <w:r>
+        <w:t xml:space="preserve"> User prompt</w:t>
+      </w:r>
+    </w:p>
+    <w:p>
+      <w:r>
+        <w:tab/>
+      </w:r>
+      <w:r>
+        <w:tab/>
+      </w:r>
+      <w:r>
+        <w:fldChar w:fldCharType="begin">
+          <w:ffData>
+            <w:name w:val="Check10"/>
+            <w:enabled/>
+            <w:calcOnExit w:val="0"/>
+            <w:checkBox>
+              <w:sizeAuto/>
+              <w:default w:val="0"/>
+            </w:checkBox>
+          </w:ffData>
+        </w:fldChar>
+      </w:r>
+      <w:bookmarkStart w:id="22" w:name="Check10"/>
+      <w:r>
+        <w:instrText xml:space="preserve"> FORMCHECKBOX </w:instrText>
+      </w:r>
+      <w:r>
+        <w:fldChar w:fldCharType="end"/>
+      </w:r>
+      <w:bookmarkEnd w:id="22"/>
+      <w:r>
+        <w:t xml:space="preserve"> </w:t>
+      </w:r>
+      <w:r>
+        <w:t>View contacts.</w:t>
+      </w:r>
+    </w:p>
+    <w:p>
+      <w:r>
+        <w:tab/>
+      </w:r>
+      <w:r>
+        <w:tab/>
+      </w:r>
+      <w:r>
+        <w:fldChar w:fldCharType="begin">
+          <w:ffData>
+            <w:name w:val="Check11"/>
+            <w:enabled/>
+            <w:calcOnExit w:val="0"/>
+            <w:checkBox>
+              <w:sizeAuto/>
+              <w:default w:val="0"/>
+            </w:checkBox>
+          </w:ffData>
+        </w:fldChar>
+      </w:r>
+      <w:bookmarkStart w:id="23" w:name="Check11"/>
+      <w:r>
+        <w:instrText xml:space="preserve"> FORMCHECKBOX </w:instrText>
+      </w:r>
+      <w:r>
+        <w:fldChar w:fldCharType="end"/>
+      </w:r>
+      <w:bookmarkEnd w:id="23"/>
+      <w:r>
+        <w:t xml:space="preserve"> </w:t>
+      </w:r>
+      <w:r>
+        <w:t>Add a new contact.</w:t>
+      </w:r>
+    </w:p>
+    <w:p>
+      <w:r>
+        <w:lastRenderedPageBreak/>
+        <w:tab/>
+      </w:r>
+      <w:r>
+        <w:tab/>
+      </w:r>
+      <w:r>
+        <w:fldChar w:fldCharType="begin">
+          <w:ffData>
+            <w:name w:val="Check12"/>
+            <w:enabled/>
+            <w:calcOnExit w:val="0"/>
+            <w:checkBox>
+              <w:sizeAuto/>
+              <w:default w:val="0"/>
+            </w:checkBox>
+          </w:ffData>
+        </w:fldChar>
+      </w:r>
+      <w:bookmarkStart w:id="24" w:name="Check12"/>
+      <w:r>
+        <w:instrText xml:space="preserve"> FORMCHECKBOX </w:instrText>
+      </w:r>
+      <w:r>
+        <w:fldChar w:fldCharType="end"/>
+      </w:r>
+      <w:bookmarkEnd w:id="24"/>
+      <w:r>
+        <w:t xml:space="preserve"> Search a contact by name.</w:t>
+      </w:r>
+    </w:p>
+    <w:p>
+      <w:r>
+        <w:tab/>
+      </w:r>
+      <w:r>
+        <w:tab/>
+      </w:r>
+      <w:r>
+        <w:fldChar w:fldCharType="begin">
+          <w:ffData>
+            <w:name w:val="Check13"/>
+            <w:enabled/>
+            <w:calcOnExit w:val="0"/>
+            <w:checkBox>
+              <w:sizeAuto/>
+              <w:default w:val="0"/>
+            </w:checkBox>
+          </w:ffData>
+        </w:fldChar>
+      </w:r>
+      <w:bookmarkStart w:id="25" w:name="Check13"/>
+      <w:r>
+        <w:instrText xml:space="preserve"> FORMCHECKBOX </w:instrText>
+      </w:r>
+      <w:r>
+        <w:fldChar w:fldCharType="end"/>
+      </w:r>
+      <w:bookmarkEnd w:id="25"/>
+      <w:r>
+        <w:t xml:space="preserve"> Delete an existing contact.</w:t>
+      </w:r>
+    </w:p>
+    <w:p>
+      <w:r>
+        <w:tab/>
+      </w:r>
+      <w:r>
+        <w:tab/>
+      </w:r>
+      <w:r>
+        <w:fldChar w:fldCharType="begin">
+          <w:ffData>
+            <w:name w:val="Check14"/>
+            <w:enabled/>
+            <w:calcOnExit w:val="0"/>
+            <w:checkBox>
+              <w:sizeAuto/>
+              <w:default w:val="0"/>
+            </w:checkBox>
+          </w:ffData>
+        </w:fldChar>
+      </w:r>
+      <w:bookmarkStart w:id="26" w:name="Check14"/>
+      <w:r>
+        <w:instrText xml:space="preserve"> FORMCHECKBOX </w:instrText>
+      </w:r>
+      <w:r>
+        <w:fldChar w:fldCharType="end"/>
+      </w:r>
+      <w:bookmarkEnd w:id="26"/>
+      <w:r>
+        <w:t xml:space="preserve"> Exit. Enter an option (1, 2, 3, 4 or 5): ```</w:t>
       </w:r>
     </w:p>
     <w:p/>
     <w:p>
       <w:r>
-        <w:t>// === #5 ==== The user interface for the application must include a main menu like the following, where the user will need to enter a number between 1 and 5. ```</w:t>
-      </w:r>
-    </w:p>
-    <w:p>
-      <w:r>
-        <w:tab/>
-      </w:r>
-      <w:r>
-        <w:tab/>
-        <w:t>// View contacts.</w:t>
-      </w:r>
-    </w:p>
-    <w:p>
-      <w:r>
-        <w:tab/>
-      </w:r>
-      <w:r>
-        <w:tab/>
-        <w:t>// Add a new contact.</w:t>
-      </w:r>
-    </w:p>
-    <w:p>
-      <w:r>
-        <w:tab/>
-      </w:r>
-      <w:r>
-        <w:tab/>
-        <w:t>// Search a contact by name.</w:t>
-      </w:r>
-    </w:p>
-    <w:p>
-      <w:r>
-        <w:tab/>
-      </w:r>
-      <w:r>
-        <w:tab/>
-        <w:t>// Delete an existing contact.</w:t>
-      </w:r>
-    </w:p>
-    <w:p>
-      <w:r>
-        <w:tab/>
-      </w:r>
-      <w:r>
-        <w:tab/>
-        <w:t>// Exit. Enter an option (1, 2, 3, 4 or 5): ```</w:t>
-      </w:r>
-    </w:p>
-    <w:p/>
-    <w:p>
-      <w:r>
-        <w:t>// === #6 ==== To delete a contact the user must enter her name, can reuse part of the code from option 3 (Search a contact by name) for this one.</w:t>
+        <w:fldChar w:fldCharType="begin">
+          <w:ffData>
+            <w:name w:val="Check5"/>
+            <w:enabled/>
+            <w:calcOnExit w:val="0"/>
+            <w:checkBox>
+              <w:sizeAuto/>
+              <w:default w:val="0"/>
+            </w:checkBox>
+          </w:ffData>
+        </w:fldChar>
+      </w:r>
+      <w:bookmarkStart w:id="27" w:name="Check5"/>
+      <w:r>
+        <w:instrText xml:space="preserve"> FORMCHECKBOX </w:instrText>
+      </w:r>
+      <w:r>
+        <w:fldChar w:fldCharType="end"/>
+      </w:r>
+      <w:bookmarkEnd w:id="27"/>
+      <w:r>
+        <w:t xml:space="preserve"> === #6 ==== To delete a contact the user must enter her name, can reuse part of the code from option 3 (Search a contact by name) for this one.</w:t>
       </w:r>
     </w:p>
     <w:p/>
     <w:p/>
-    <w:p>
-      <w:r>
-        <w:t>Steps to get there:</w:t>
+    <w:p/>
+    <w:p>
+      <w:r>
+        <w:t>GIT INSTRUCTIONS:</w:t>
+      </w:r>
+    </w:p>
+    <w:p>
+      <w:r>
+        <w:t xml:space="preserve">-- Set Up (first team member only) -- </w:t>
+      </w:r>
+    </w:p>
+    <w:p>
+      <w:r>
+        <w:t xml:space="preserve">    From Terminal:</w:t>
+      </w:r>
+    </w:p>
+    <w:p>
+      <w:r>
+        <w:t xml:space="preserve">    1) Create a new folder in ~/vagrant-lamp folder called contacts-manager</w:t>
+      </w:r>
+    </w:p>
+    <w:p>
+      <w:r>
+        <w:t xml:space="preserve">    2) </w:t>
+      </w:r>
+      <w:proofErr w:type="spellStart"/>
+      <w:r>
+        <w:t>Intialize</w:t>
+      </w:r>
+      <w:proofErr w:type="spellEnd"/>
+      <w:r>
+        <w:t xml:space="preserve"> a </w:t>
+      </w:r>
+      <w:proofErr w:type="spellStart"/>
+      <w:r>
+        <w:t>Git</w:t>
+      </w:r>
+      <w:proofErr w:type="spellEnd"/>
+      <w:r>
+        <w:t xml:space="preserve"> repo in this folder</w:t>
+      </w:r>
+    </w:p>
+    <w:p>
+      <w:r>
+        <w:t xml:space="preserve">    3) Type and run the command "</w:t>
+      </w:r>
+      <w:proofErr w:type="spellStart"/>
+      <w:r>
+        <w:t>subl</w:t>
+      </w:r>
+      <w:proofErr w:type="spellEnd"/>
+      <w:r>
+        <w:t xml:space="preserve"> </w:t>
+      </w:r>
+      <w:proofErr w:type="spellStart"/>
+      <w:r>
+        <w:t>contactsManager.php</w:t>
+      </w:r>
+      <w:proofErr w:type="spellEnd"/>
+      <w:r>
+        <w:t>"</w:t>
+      </w:r>
+    </w:p>
+    <w:p>
+      <w:r>
+        <w:t xml:space="preserve">    4) Write "</w:t>
+      </w:r>
+      <w:proofErr w:type="gramStart"/>
+      <w:r>
+        <w:t>&lt;?</w:t>
+      </w:r>
+      <w:proofErr w:type="spellStart"/>
+      <w:r>
+        <w:t>php</w:t>
+      </w:r>
+      <w:proofErr w:type="spellEnd"/>
+      <w:proofErr w:type="gramEnd"/>
+      <w:r>
+        <w:t>" at the top of the file, save, and close</w:t>
+      </w:r>
+    </w:p>
+    <w:p>
+      <w:r>
+        <w:t xml:space="preserve">    5) Add and commit the file locally</w:t>
+      </w:r>
+    </w:p>
+    <w:p>
+      <w:r>
+        <w:t xml:space="preserve">    From GitHub:</w:t>
+      </w:r>
+    </w:p>
+    <w:p>
+      <w:r>
+        <w:t xml:space="preserve">    1) Create a new GitHub organization</w:t>
+      </w:r>
+    </w:p>
+    <w:p>
+      <w:r>
+        <w:t xml:space="preserve">    2) Add partner to organization</w:t>
+      </w:r>
+    </w:p>
+    <w:p>
+      <w:r>
+        <w:t xml:space="preserve">    3) Create a new repo in the organization called "contacts-manager"</w:t>
+      </w:r>
+    </w:p>
+    <w:p>
+      <w:r>
+        <w:t xml:space="preserve">    4) Copy and use the commands to push an existing repository from the command line</w:t>
+      </w:r>
+    </w:p>
+    <w:p>
+      <w:r>
+        <w:t xml:space="preserve">    </w:t>
+      </w:r>
+    </w:p>
+    <w:p>
+      <w:r>
+        <w:t xml:space="preserve">    From Terminal:</w:t>
+      </w:r>
+    </w:p>
+    <w:p>
+      <w:pPr>
+        <w:pStyle w:val="ListParagraph"/>
+        <w:numPr>
+          <w:ilvl w:val="0"/>
+          <w:numId w:val="8"/>
+        </w:numPr>
+      </w:pPr>
+      <w:r>
+        <w:t>Paste the commands from GitHub into the terminal and run them to push up the existing repo to GitHub</w:t>
+      </w:r>
+    </w:p>
+    <w:p/>
+    <w:p>
+      <w:r>
+        <w:t>-- Set Up (second team member only) --</w:t>
+      </w:r>
+    </w:p>
+    <w:p>
+      <w:r>
+        <w:t xml:space="preserve">    From GitHub:</w:t>
+      </w:r>
+    </w:p>
+    <w:p>
+      <w:r>
+        <w:t xml:space="preserve">    1) Go to organizations' "contacts-manager" repo</w:t>
+      </w:r>
+    </w:p>
+    <w:p>
+      <w:r>
+        <w:t xml:space="preserve">    2) Clone the repo </w:t>
+      </w:r>
+      <w:proofErr w:type="spellStart"/>
+      <w:r>
+        <w:t>url</w:t>
+      </w:r>
+      <w:proofErr w:type="spellEnd"/>
+    </w:p>
+    <w:p>
+      <w:r>
+        <w:t xml:space="preserve">    From Terminal:</w:t>
+      </w:r>
+    </w:p>
+    <w:p>
+      <w:r>
+        <w:t xml:space="preserve">    1) In ~/vagrant-lamp folder, type "</w:t>
+      </w:r>
+      <w:proofErr w:type="spellStart"/>
+      <w:r>
+        <w:t>git</w:t>
+      </w:r>
+      <w:proofErr w:type="spellEnd"/>
+      <w:r>
+        <w:t xml:space="preserve"> clone &lt;</w:t>
+      </w:r>
+      <w:proofErr w:type="spellStart"/>
+      <w:r>
+        <w:t>url</w:t>
+      </w:r>
+      <w:proofErr w:type="spellEnd"/>
+      <w:r>
+        <w:t xml:space="preserve"> goes here&gt; contacts-manager"</w:t>
+      </w:r>
+    </w:p>
+    <w:p>
+      <w:r>
+        <w:t xml:space="preserve">    2) Use the command </w:t>
+      </w:r>
+      <w:proofErr w:type="spellStart"/>
+      <w:r>
+        <w:t>git</w:t>
+      </w:r>
+      <w:proofErr w:type="spellEnd"/>
+      <w:r>
+        <w:t xml:space="preserve"> checkout -b &lt;</w:t>
+      </w:r>
+      <w:proofErr w:type="spellStart"/>
+      <w:r>
+        <w:t>yourNameBranch</w:t>
+      </w:r>
+      <w:proofErr w:type="spellEnd"/>
+      <w:r>
+        <w:t>&gt; to make your own branch</w:t>
+      </w:r>
+    </w:p>
+    <w:p/>
+    <w:p>
+      <w:r>
+        <w:t xml:space="preserve">-- </w:t>
+      </w:r>
+      <w:proofErr w:type="spellStart"/>
+      <w:r>
+        <w:t>Git</w:t>
+      </w:r>
+      <w:proofErr w:type="spellEnd"/>
+      <w:r>
+        <w:t xml:space="preserve"> Workflow for Switching Drivers --</w:t>
+      </w:r>
+    </w:p>
+    <w:p>
+      <w:r>
+        <w:t xml:space="preserve">    </w:t>
+      </w:r>
+    </w:p>
+    <w:p>
+      <w:r>
+        <w:t xml:space="preserve">    ==================OLD DRIVER (workflow while </w:t>
+      </w:r>
+      <w:proofErr w:type="gramStart"/>
+      <w:r>
+        <w:t>driving)=</w:t>
+      </w:r>
+      <w:proofErr w:type="gramEnd"/>
+      <w:r>
+        <w:t>=================</w:t>
+      </w:r>
+    </w:p>
+    <w:p>
+      <w:r>
+        <w:t xml:space="preserve">    1) Add and commit changes frequently from your &lt;</w:t>
+      </w:r>
+      <w:proofErr w:type="spellStart"/>
+      <w:r>
+        <w:t>yourNameBranch</w:t>
+      </w:r>
+      <w:proofErr w:type="spellEnd"/>
+      <w:r>
+        <w:t>&gt;</w:t>
+      </w:r>
+    </w:p>
+    <w:p>
+      <w:r>
+        <w:t xml:space="preserve">    </w:t>
+      </w:r>
+    </w:p>
+    <w:p>
+      <w:r>
+        <w:t xml:space="preserve">    2) When you are ready to switch roles with your partner: </w:t>
+      </w:r>
+    </w:p>
+    <w:p>
+      <w:r>
+        <w:t xml:space="preserve">        a) make sure all work is added and committed</w:t>
+      </w:r>
+    </w:p>
+    <w:p>
+      <w:r>
+        <w:t xml:space="preserve">        b) </w:t>
+      </w:r>
+      <w:proofErr w:type="spellStart"/>
+      <w:r>
+        <w:t>git</w:t>
+      </w:r>
+      <w:proofErr w:type="spellEnd"/>
+      <w:r>
+        <w:t xml:space="preserve"> push origin &lt;</w:t>
+      </w:r>
+      <w:proofErr w:type="spellStart"/>
+      <w:r>
+        <w:t>yourNameBranch</w:t>
+      </w:r>
+      <w:proofErr w:type="spellEnd"/>
+      <w:r>
+        <w:t>&gt;</w:t>
+      </w:r>
+    </w:p>
+    <w:p>
+      <w:r>
+        <w:t xml:space="preserve">        c) Go to GitHub and open a new pull request</w:t>
+      </w:r>
+    </w:p>
+    <w:p>
+      <w:r>
+        <w:t xml:space="preserve">    ==================NEW DRIVER (workflow for getting ready to </w:t>
+      </w:r>
+      <w:proofErr w:type="gramStart"/>
+      <w:r>
+        <w:t>drive)=</w:t>
+      </w:r>
+      <w:proofErr w:type="gramEnd"/>
+      <w:r>
+        <w:t>=================</w:t>
+      </w:r>
+    </w:p>
+    <w:p>
+      <w:r>
+        <w:t xml:space="preserve">    Assuming you have no uncommitted work locally...</w:t>
+      </w:r>
+    </w:p>
+    <w:p>
+      <w:r>
+        <w:t xml:space="preserve">    From GitHub:</w:t>
+      </w:r>
+    </w:p>
+    <w:p>
+      <w:r>
+        <w:t xml:space="preserve">    1) Check GitHub for new pull request from teammate</w:t>
+      </w:r>
+    </w:p>
+    <w:p>
+      <w:r>
+        <w:t xml:space="preserve">    2) Accept pull request if acceptable</w:t>
+      </w:r>
+    </w:p>
+    <w:p>
+      <w:r>
+        <w:t xml:space="preserve">    From Terminal: </w:t>
+      </w:r>
+    </w:p>
+    <w:p>
+      <w:r>
+        <w:t xml:space="preserve">    1) </w:t>
+      </w:r>
+      <w:proofErr w:type="spellStart"/>
+      <w:r>
+        <w:t>git</w:t>
+      </w:r>
+      <w:proofErr w:type="spellEnd"/>
+      <w:r>
+        <w:t xml:space="preserve"> checkout master (switches to master branch)</w:t>
+      </w:r>
+    </w:p>
+    <w:p>
+      <w:r>
+        <w:t xml:space="preserve">    2) </w:t>
+      </w:r>
+      <w:proofErr w:type="spellStart"/>
+      <w:r>
+        <w:t>git</w:t>
+      </w:r>
+      <w:proofErr w:type="spellEnd"/>
+      <w:r>
+        <w:t xml:space="preserve"> pull origin master (pulls </w:t>
+      </w:r>
+      <w:proofErr w:type="spellStart"/>
+      <w:r>
+        <w:t>lastest</w:t>
+      </w:r>
+      <w:proofErr w:type="spellEnd"/>
+      <w:r>
+        <w:t xml:space="preserve"> version of master from GitHub)</w:t>
+      </w:r>
+    </w:p>
+    <w:p>
+      <w:r>
+        <w:t xml:space="preserve">    3) </w:t>
+      </w:r>
+      <w:proofErr w:type="spellStart"/>
+      <w:r>
+        <w:t>git</w:t>
+      </w:r>
+      <w:proofErr w:type="spellEnd"/>
+      <w:r>
+        <w:t xml:space="preserve"> checkout &lt;</w:t>
+      </w:r>
+      <w:proofErr w:type="spellStart"/>
+      <w:r>
+        <w:t>yourNameBranch</w:t>
+      </w:r>
+      <w:proofErr w:type="spellEnd"/>
+      <w:r>
+        <w:t>&gt; (switch back to your branch)</w:t>
+      </w:r>
+    </w:p>
+    <w:p>
+      <w:r>
+        <w:t xml:space="preserve">    4) </w:t>
+      </w:r>
+      <w:proofErr w:type="spellStart"/>
+      <w:r>
+        <w:t>git</w:t>
+      </w:r>
+      <w:proofErr w:type="spellEnd"/>
+      <w:r>
+        <w:t xml:space="preserve"> merge master (update local branch with updated local master branch)</w:t>
       </w:r>
     </w:p>
     <w:p/>
     <w:sectPr>
+      <w:headerReference w:type="default" r:id="rId7"/>
       <w:pgSz w:w="12240" w:h="15840"/>
       <w:pgMar w:top="1440" w:right="1440" w:bottom="1440" w:left="1440" w:header="720" w:footer="720" w:gutter="0"/>
       <w:cols w:space="720"/>
@@ -177,9 +1626,176 @@
 </w:document>
 </file>
 
+<file path=word/endnotes.xml><?xml version="1.0" encoding="utf-8"?>
+<w:endnotes xmlns:wpc="http://schemas.microsoft.com/office/word/2010/wordprocessingCanvas" xmlns:mo="http://schemas.microsoft.com/office/mac/office/2008/main" xmlns:mc="http://schemas.openxmlformats.org/markup-compatibility/2006" xmlns:mv="urn:schemas-microsoft-com:mac:vml" xmlns:o="urn:schemas-microsoft-com:office:office" xmlns:r="http://schemas.openxmlformats.org/officeDocument/2006/relationships" xmlns:m="http://schemas.openxmlformats.org/officeDocument/2006/math" xmlns:v="urn:schemas-microsoft-com:vml" xmlns:wp14="http://schemas.microsoft.com/office/word/2010/wordprocessingDrawing" xmlns:wp="http://schemas.openxmlformats.org/drawingml/2006/wordprocessingDrawing" xmlns:w10="urn:schemas-microsoft-com:office:word" xmlns:w="http://schemas.openxmlformats.org/wordprocessingml/2006/main" xmlns:w14="http://schemas.microsoft.com/office/word/2010/wordml" xmlns:w15="http://schemas.microsoft.com/office/word/2012/wordml" xmlns:wpg="http://schemas.microsoft.com/office/word/2010/wordprocessingGroup" xmlns:wpi="http://schemas.microsoft.com/office/word/2010/wordprocessingInk" xmlns:wne="http://schemas.microsoft.com/office/word/2006/wordml" xmlns:wps="http://schemas.microsoft.com/office/word/2010/wordprocessingShape" mc:Ignorable="w14 w15 wp14">
+  <w:endnote w:type="separator" w:id="-1">
+    <w:p>
+      <w:r>
+        <w:separator/>
+      </w:r>
+    </w:p>
+  </w:endnote>
+  <w:endnote w:type="continuationSeparator" w:id="0">
+    <w:p>
+      <w:r>
+        <w:continuationSeparator/>
+      </w:r>
+    </w:p>
+  </w:endnote>
+</w:endnotes>
+</file>
+
+<file path=word/footnotes.xml><?xml version="1.0" encoding="utf-8"?>
+<w:footnotes xmlns:wpc="http://schemas.microsoft.com/office/word/2010/wordprocessingCanvas" xmlns:mo="http://schemas.microsoft.com/office/mac/office/2008/main" xmlns:mc="http://schemas.openxmlformats.org/markup-compatibility/2006" xmlns:mv="urn:schemas-microsoft-com:mac:vml" xmlns:o="urn:schemas-microsoft-com:office:office" xmlns:r="http://schemas.openxmlformats.org/officeDocument/2006/relationships" xmlns:m="http://schemas.openxmlformats.org/officeDocument/2006/math" xmlns:v="urn:schemas-microsoft-com:vml" xmlns:wp14="http://schemas.microsoft.com/office/word/2010/wordprocessingDrawing" xmlns:wp="http://schemas.openxmlformats.org/drawingml/2006/wordprocessingDrawing" xmlns:w10="urn:schemas-microsoft-com:office:word" xmlns:w="http://schemas.openxmlformats.org/wordprocessingml/2006/main" xmlns:w14="http://schemas.microsoft.com/office/word/2010/wordml" xmlns:w15="http://schemas.microsoft.com/office/word/2012/wordml" xmlns:wpg="http://schemas.microsoft.com/office/word/2010/wordprocessingGroup" xmlns:wpi="http://schemas.microsoft.com/office/word/2010/wordprocessingInk" xmlns:wne="http://schemas.microsoft.com/office/word/2006/wordml" xmlns:wps="http://schemas.microsoft.com/office/word/2010/wordprocessingShape" mc:Ignorable="w14 w15 wp14">
+  <w:footnote w:type="separator" w:id="-1">
+    <w:p>
+      <w:r>
+        <w:separator/>
+      </w:r>
+    </w:p>
+  </w:footnote>
+  <w:footnote w:type="continuationSeparator" w:id="0">
+    <w:p>
+      <w:r>
+        <w:continuationSeparator/>
+      </w:r>
+    </w:p>
+  </w:footnote>
+</w:footnotes>
+</file>
+
+<file path=word/header1.xml><?xml version="1.0" encoding="utf-8"?>
+<w:hdr xmlns:wpc="http://schemas.microsoft.com/office/word/2010/wordprocessingCanvas" xmlns:mo="http://schemas.microsoft.com/office/mac/office/2008/main" xmlns:mc="http://schemas.openxmlformats.org/markup-compatibility/2006" xmlns:mv="urn:schemas-microsoft-com:mac:vml" xmlns:o="urn:schemas-microsoft-com:office:office" xmlns:r="http://schemas.openxmlformats.org/officeDocument/2006/relationships" xmlns:m="http://schemas.openxmlformats.org/officeDocument/2006/math" xmlns:v="urn:schemas-microsoft-com:vml" xmlns:wp14="http://schemas.microsoft.com/office/word/2010/wordprocessingDrawing" xmlns:wp="http://schemas.openxmlformats.org/drawingml/2006/wordprocessingDrawing" xmlns:w10="urn:schemas-microsoft-com:office:word" xmlns:w="http://schemas.openxmlformats.org/wordprocessingml/2006/main" xmlns:w14="http://schemas.microsoft.com/office/word/2010/wordml" xmlns:w15="http://schemas.microsoft.com/office/word/2012/wordml" xmlns:wpg="http://schemas.microsoft.com/office/word/2010/wordprocessingGroup" xmlns:wpi="http://schemas.microsoft.com/office/word/2010/wordprocessingInk" xmlns:wne="http://schemas.microsoft.com/office/word/2006/wordml" xmlns:wps="http://schemas.microsoft.com/office/word/2010/wordprocessingShape" mc:Ignorable="w14 w15 wp14">
+  <w:p>
+    <w:pPr>
+      <w:pBdr>
+        <w:bottom w:val="single" w:sz="4" w:space="1" w:color="auto"/>
+      </w:pBdr>
+      <w:outlineLvl w:val="0"/>
+      <w:rPr>
+        <w:b/>
+        <w:sz w:val="28"/>
+      </w:rPr>
+    </w:pPr>
+    <w:r>
+      <w:rPr>
+        <w:b/>
+        <w:sz w:val="28"/>
+      </w:rPr>
+      <w:t xml:space="preserve">PHP </w:t>
+    </w:r>
+    <w:r>
+      <w:rPr>
+        <w:b/>
+        <w:sz w:val="28"/>
+      </w:rPr>
+      <w:t>CONTACTS</w:t>
+    </w:r>
+    <w:r>
+      <w:rPr>
+        <w:b/>
+        <w:sz w:val="28"/>
+      </w:rPr>
+      <w:t xml:space="preserve"> MANAGER APP</w:t>
+    </w:r>
+  </w:p>
+  <w:p>
+    <w:pPr>
+      <w:pStyle w:val="Header"/>
+    </w:pPr>
+  </w:p>
+</w:hdr>
+</file>
+
 <file path=word/numbering.xml><?xml version="1.0" encoding="utf-8"?>
 <w:numbering xmlns:wpc="http://schemas.microsoft.com/office/word/2010/wordprocessingCanvas" xmlns:mo="http://schemas.microsoft.com/office/mac/office/2008/main" xmlns:mc="http://schemas.openxmlformats.org/markup-compatibility/2006" xmlns:mv="urn:schemas-microsoft-com:mac:vml" xmlns:o="urn:schemas-microsoft-com:office:office" xmlns:r="http://schemas.openxmlformats.org/officeDocument/2006/relationships" xmlns:m="http://schemas.openxmlformats.org/officeDocument/2006/math" xmlns:v="urn:schemas-microsoft-com:vml" xmlns:wp14="http://schemas.microsoft.com/office/word/2010/wordprocessingDrawing" xmlns:wp="http://schemas.openxmlformats.org/drawingml/2006/wordprocessingDrawing" xmlns:w10="urn:schemas-microsoft-com:office:word" xmlns:w="http://schemas.openxmlformats.org/wordprocessingml/2006/main" xmlns:w14="http://schemas.microsoft.com/office/word/2010/wordml" xmlns:w15="http://schemas.microsoft.com/office/word/2012/wordml" xmlns:wpg="http://schemas.microsoft.com/office/word/2010/wordprocessingGroup" xmlns:wpi="http://schemas.microsoft.com/office/word/2010/wordprocessingInk" xmlns:wne="http://schemas.microsoft.com/office/word/2006/wordml" xmlns:wps="http://schemas.microsoft.com/office/word/2010/wordprocessingShape" mc:Ignorable="w14 w15 wp14">
   <w:abstractNum w:abstractNumId="0">
+    <w:nsid w:val="248A0144"/>
+    <w:multiLevelType w:val="hybridMultilevel"/>
+    <w:tmpl w:val="6944D796"/>
+    <w:lvl w:ilvl="0" w:tplc="04090013">
+      <w:start w:val="1"/>
+      <w:numFmt w:val="upperRoman"/>
+      <w:lvlText w:val="%1."/>
+      <w:lvlJc w:val="right"/>
+      <w:pPr>
+        <w:ind w:left="720" w:hanging="360"/>
+      </w:pPr>
+    </w:lvl>
+    <w:lvl w:ilvl="1" w:tplc="04090019" w:tentative="1">
+      <w:start w:val="1"/>
+      <w:numFmt w:val="lowerLetter"/>
+      <w:lvlText w:val="%2."/>
+      <w:lvlJc w:val="left"/>
+      <w:pPr>
+        <w:ind w:left="1440" w:hanging="360"/>
+      </w:pPr>
+    </w:lvl>
+    <w:lvl w:ilvl="2" w:tplc="0409001B" w:tentative="1">
+      <w:start w:val="1"/>
+      <w:numFmt w:val="lowerRoman"/>
+      <w:lvlText w:val="%3."/>
+      <w:lvlJc w:val="right"/>
+      <w:pPr>
+        <w:ind w:left="2160" w:hanging="180"/>
+      </w:pPr>
+    </w:lvl>
+    <w:lvl w:ilvl="3" w:tplc="0409000F" w:tentative="1">
+      <w:start w:val="1"/>
+      <w:numFmt w:val="decimal"/>
+      <w:lvlText w:val="%4."/>
+      <w:lvlJc w:val="left"/>
+      <w:pPr>
+        <w:ind w:left="2880" w:hanging="360"/>
+      </w:pPr>
+    </w:lvl>
+    <w:lvl w:ilvl="4" w:tplc="04090019" w:tentative="1">
+      <w:start w:val="1"/>
+      <w:numFmt w:val="lowerLetter"/>
+      <w:lvlText w:val="%5."/>
+      <w:lvlJc w:val="left"/>
+      <w:pPr>
+        <w:ind w:left="3600" w:hanging="360"/>
+      </w:pPr>
+    </w:lvl>
+    <w:lvl w:ilvl="5" w:tplc="0409001B" w:tentative="1">
+      <w:start w:val="1"/>
+      <w:numFmt w:val="lowerRoman"/>
+      <w:lvlText w:val="%6."/>
+      <w:lvlJc w:val="right"/>
+      <w:pPr>
+        <w:ind w:left="4320" w:hanging="180"/>
+      </w:pPr>
+    </w:lvl>
+    <w:lvl w:ilvl="6" w:tplc="0409000F" w:tentative="1">
+      <w:start w:val="1"/>
+      <w:numFmt w:val="decimal"/>
+      <w:lvlText w:val="%7."/>
+      <w:lvlJc w:val="left"/>
+      <w:pPr>
+        <w:ind w:left="5040" w:hanging="360"/>
+      </w:pPr>
+    </w:lvl>
+    <w:lvl w:ilvl="7" w:tplc="04090019" w:tentative="1">
+      <w:start w:val="1"/>
+      <w:numFmt w:val="lowerLetter"/>
+      <w:lvlText w:val="%8."/>
+      <w:lvlJc w:val="left"/>
+      <w:pPr>
+        <w:ind w:left="5760" w:hanging="360"/>
+      </w:pPr>
+    </w:lvl>
+    <w:lvl w:ilvl="8" w:tplc="0409001B" w:tentative="1">
+      <w:start w:val="1"/>
+      <w:numFmt w:val="lowerRoman"/>
+      <w:lvlText w:val="%9."/>
+      <w:lvlJc w:val="right"/>
+      <w:pPr>
+        <w:ind w:left="6480" w:hanging="180"/>
+      </w:pPr>
+    </w:lvl>
+  </w:abstractNum>
+  <w:abstractNum w:abstractNumId="1">
     <w:nsid w:val="3A3D6C41"/>
     <w:multiLevelType w:val="multilevel"/>
     <w:tmpl w:val="48A0718E"/>
@@ -295,7 +1911,7 @@
       </w:rPr>
     </w:lvl>
   </w:abstractNum>
-  <w:abstractNum w:abstractNumId="1">
+  <w:abstractNum w:abstractNumId="2">
     <w:nsid w:val="3FA271ED"/>
     <w:multiLevelType w:val="multilevel"/>
     <w:tmpl w:val="25BCE74C"/>
@@ -410,7 +2026,7 @@
       </w:rPr>
     </w:lvl>
   </w:abstractNum>
-  <w:abstractNum w:abstractNumId="2">
+  <w:abstractNum w:abstractNumId="3">
     <w:nsid w:val="6E0467B4"/>
     <w:multiLevelType w:val="multilevel"/>
     <w:tmpl w:val="F1C4A56E"/>
@@ -524,25 +2140,120 @@
       </w:rPr>
     </w:lvl>
   </w:abstractNum>
+  <w:abstractNum w:abstractNumId="4">
+    <w:nsid w:val="7269787F"/>
+    <w:multiLevelType w:val="hybridMultilevel"/>
+    <w:tmpl w:val="9E3CFA6E"/>
+    <w:lvl w:ilvl="0" w:tplc="0C6004D4">
+      <w:start w:val="1"/>
+      <w:numFmt w:val="decimal"/>
+      <w:lvlText w:val="%1)"/>
+      <w:lvlJc w:val="left"/>
+      <w:pPr>
+        <w:ind w:left="560" w:hanging="360"/>
+      </w:pPr>
+      <w:rPr>
+        <w:rFonts w:hint="default"/>
+      </w:rPr>
+    </w:lvl>
+    <w:lvl w:ilvl="1" w:tplc="04090019" w:tentative="1">
+      <w:start w:val="1"/>
+      <w:numFmt w:val="lowerLetter"/>
+      <w:lvlText w:val="%2."/>
+      <w:lvlJc w:val="left"/>
+      <w:pPr>
+        <w:ind w:left="1280" w:hanging="360"/>
+      </w:pPr>
+    </w:lvl>
+    <w:lvl w:ilvl="2" w:tplc="0409001B" w:tentative="1">
+      <w:start w:val="1"/>
+      <w:numFmt w:val="lowerRoman"/>
+      <w:lvlText w:val="%3."/>
+      <w:lvlJc w:val="right"/>
+      <w:pPr>
+        <w:ind w:left="2000" w:hanging="180"/>
+      </w:pPr>
+    </w:lvl>
+    <w:lvl w:ilvl="3" w:tplc="0409000F" w:tentative="1">
+      <w:start w:val="1"/>
+      <w:numFmt w:val="decimal"/>
+      <w:lvlText w:val="%4."/>
+      <w:lvlJc w:val="left"/>
+      <w:pPr>
+        <w:ind w:left="2720" w:hanging="360"/>
+      </w:pPr>
+    </w:lvl>
+    <w:lvl w:ilvl="4" w:tplc="04090019" w:tentative="1">
+      <w:start w:val="1"/>
+      <w:numFmt w:val="lowerLetter"/>
+      <w:lvlText w:val="%5."/>
+      <w:lvlJc w:val="left"/>
+      <w:pPr>
+        <w:ind w:left="3440" w:hanging="360"/>
+      </w:pPr>
+    </w:lvl>
+    <w:lvl w:ilvl="5" w:tplc="0409001B" w:tentative="1">
+      <w:start w:val="1"/>
+      <w:numFmt w:val="lowerRoman"/>
+      <w:lvlText w:val="%6."/>
+      <w:lvlJc w:val="right"/>
+      <w:pPr>
+        <w:ind w:left="4160" w:hanging="180"/>
+      </w:pPr>
+    </w:lvl>
+    <w:lvl w:ilvl="6" w:tplc="0409000F" w:tentative="1">
+      <w:start w:val="1"/>
+      <w:numFmt w:val="decimal"/>
+      <w:lvlText w:val="%7."/>
+      <w:lvlJc w:val="left"/>
+      <w:pPr>
+        <w:ind w:left="4880" w:hanging="360"/>
+      </w:pPr>
+    </w:lvl>
+    <w:lvl w:ilvl="7" w:tplc="04090019" w:tentative="1">
+      <w:start w:val="1"/>
+      <w:numFmt w:val="lowerLetter"/>
+      <w:lvlText w:val="%8."/>
+      <w:lvlJc w:val="left"/>
+      <w:pPr>
+        <w:ind w:left="5600" w:hanging="360"/>
+      </w:pPr>
+    </w:lvl>
+    <w:lvl w:ilvl="8" w:tplc="0409001B" w:tentative="1">
+      <w:start w:val="1"/>
+      <w:numFmt w:val="lowerRoman"/>
+      <w:lvlText w:val="%9."/>
+      <w:lvlJc w:val="right"/>
+      <w:pPr>
+        <w:ind w:left="6320" w:hanging="180"/>
+      </w:pPr>
+    </w:lvl>
+  </w:abstractNum>
   <w:num w:numId="1">
-    <w:abstractNumId w:val="0"/>
+    <w:abstractNumId w:val="1"/>
   </w:num>
   <w:num w:numId="2">
+    <w:abstractNumId w:val="2"/>
+  </w:num>
+  <w:num w:numId="3">
+    <w:abstractNumId w:val="3"/>
+  </w:num>
+  <w:num w:numId="4">
+    <w:abstractNumId w:val="2"/>
+  </w:num>
+  <w:num w:numId="5">
+    <w:abstractNumId w:val="2"/>
+  </w:num>
+  <w:num w:numId="6">
     <w:abstractNumId w:val="1"/>
   </w:num>
-  <w:num w:numId="3">
-    <w:abstractNumId w:val="2"/>
-  </w:num>
-  <w:num w:numId="4">
+  <w:num w:numId="7">
     <w:abstractNumId w:val="1"/>
   </w:num>
-  <w:num w:numId="5">
-    <w:abstractNumId w:val="1"/>
+  <w:num w:numId="8">
+    <w:abstractNumId w:val="4"/>
   </w:num>
-  <w:num w:numId="6">
-    <w:abstractNumId w:val="0"/>
-  </w:num>
-  <w:num w:numId="7">
+  <w:num w:numId="9">
     <w:abstractNumId w:val="0"/>
   </w:num>
 </w:numbering>
@@ -1272,6 +2983,93 @@
       <w:caps w:val="0"/>
     </w:rPr>
   </w:style>
+  <w:style w:type="paragraph" w:styleId="Header">
+    <w:name w:val="header"/>
+    <w:basedOn w:val="Normal"/>
+    <w:link w:val="HeaderChar"/>
+    <w:uiPriority w:val="99"/>
+    <w:unhideWhenUsed/>
+    <w:rsid w:val="009B180A"/>
+    <w:pPr>
+      <w:tabs>
+        <w:tab w:val="center" w:pos="4680"/>
+        <w:tab w:val="right" w:pos="9360"/>
+      </w:tabs>
+    </w:pPr>
+  </w:style>
+  <w:style w:type="character" w:customStyle="1" w:styleId="HeaderChar">
+    <w:name w:val="Header Char"/>
+    <w:basedOn w:val="DefaultParagraphFont"/>
+    <w:link w:val="Header"/>
+    <w:uiPriority w:val="99"/>
+    <w:rsid w:val="009B180A"/>
+    <w:rPr>
+      <w:rFonts w:eastAsiaTheme="minorEastAsia"/>
+      <w:iCs/>
+      <w:sz w:val="22"/>
+      <w:szCs w:val="20"/>
+    </w:rPr>
+  </w:style>
+  <w:style w:type="paragraph" w:styleId="Footer">
+    <w:name w:val="footer"/>
+    <w:basedOn w:val="Normal"/>
+    <w:link w:val="FooterChar"/>
+    <w:uiPriority w:val="99"/>
+    <w:unhideWhenUsed/>
+    <w:rsid w:val="009B180A"/>
+    <w:pPr>
+      <w:tabs>
+        <w:tab w:val="center" w:pos="4680"/>
+        <w:tab w:val="right" w:pos="9360"/>
+      </w:tabs>
+    </w:pPr>
+  </w:style>
+  <w:style w:type="character" w:customStyle="1" w:styleId="FooterChar">
+    <w:name w:val="Footer Char"/>
+    <w:basedOn w:val="DefaultParagraphFont"/>
+    <w:link w:val="Footer"/>
+    <w:uiPriority w:val="99"/>
+    <w:rsid w:val="009B180A"/>
+    <w:rPr>
+      <w:rFonts w:eastAsiaTheme="minorEastAsia"/>
+      <w:iCs/>
+      <w:sz w:val="22"/>
+      <w:szCs w:val="20"/>
+    </w:rPr>
+  </w:style>
+  <w:style w:type="paragraph" w:styleId="ListParagraph">
+    <w:name w:val="List Paragraph"/>
+    <w:basedOn w:val="Normal"/>
+    <w:uiPriority w:val="34"/>
+    <w:qFormat/>
+    <w:rsid w:val="00076272"/>
+    <w:pPr>
+      <w:ind w:left="720"/>
+    </w:pPr>
+  </w:style>
+  <w:style w:type="table" w:styleId="TableGrid">
+    <w:name w:val="Table Grid"/>
+    <w:basedOn w:val="TableNormal"/>
+    <w:uiPriority w:val="39"/>
+    <w:rsid w:val="00062B23"/>
+    <w:tblPr>
+      <w:tblInd w:w="0" w:type="dxa"/>
+      <w:tblBorders>
+        <w:top w:val="single" w:sz="4" w:space="0" w:color="auto"/>
+        <w:left w:val="single" w:sz="4" w:space="0" w:color="auto"/>
+        <w:bottom w:val="single" w:sz="4" w:space="0" w:color="auto"/>
+        <w:right w:val="single" w:sz="4" w:space="0" w:color="auto"/>
+        <w:insideH w:val="single" w:sz="4" w:space="0" w:color="auto"/>
+        <w:insideV w:val="single" w:sz="4" w:space="0" w:color="auto"/>
+      </w:tblBorders>
+      <w:tblCellMar>
+        <w:top w:w="0" w:type="dxa"/>
+        <w:left w:w="108" w:type="dxa"/>
+        <w:bottom w:w="0" w:type="dxa"/>
+        <w:right w:w="108" w:type="dxa"/>
+      </w:tblCellMar>
+    </w:tblPr>
+  </w:style>
 </w:styles>
 </file>
 

</xml_diff>

<commit_message>
Revisions to contact manager plan
</commit_message>
<xml_diff>
--- a/CONTACTS MANAGER APP.docx
+++ b/CONTACTS MANAGER APP.docx
@@ -4,170 +4,1620 @@
   <w:body>
     <w:p>
       <w:pPr>
-        <w:outlineLvl w:val="0"/>
+        <w:pStyle w:val="ListParagraph"/>
+        <w:numPr>
+          <w:ilvl w:val="0"/>
+          <w:numId w:val="9"/>
+        </w:numPr>
         <w:rPr>
-          <w:u w:val="single"/>
+          <w:b/>
         </w:rPr>
       </w:pPr>
       <w:r>
         <w:rPr>
-          <w:u w:val="single"/>
+          <w:b/>
         </w:rPr>
-        <w:t>CONT</w:t>
-      </w:r>
-      <w:r>
+        <w:t>OUTPUT EXPECTATIONS</w:t>
+      </w:r>
+    </w:p>
+    <w:p>
+      <w:pPr>
+        <w:pStyle w:val="ListParagraph"/>
         <w:rPr>
-          <w:u w:val="single"/>
+          <w:b/>
         </w:rPr>
-        <w:t>ACT</w:t>
-      </w:r>
-      <w:r>
+      </w:pPr>
+    </w:p>
+    <w:p>
+      <w:pPr>
+        <w:pStyle w:val="ListParagraph"/>
+        <w:ind w:left="1440"/>
+      </w:pPr>
+      <w:r>
+        <w:t>------------------- CONTACTS ------------------</w:t>
+      </w:r>
+    </w:p>
+    <w:tbl>
+      <w:tblPr>
+        <w:tblStyle w:val="TableGrid"/>
+        <w:tblW w:w="0" w:type="auto"/>
+        <w:tblInd w:w="1440" w:type="dxa"/>
+        <w:tblLook w:val="04A0" w:firstRow="1" w:lastRow="0" w:firstColumn="1" w:lastColumn="0" w:noHBand="0" w:noVBand="1"/>
+      </w:tblPr>
+      <w:tblGrid>
+        <w:gridCol w:w="1615"/>
+        <w:gridCol w:w="1800"/>
+      </w:tblGrid>
+      <w:tr>
+        <w:tc>
+          <w:tcPr>
+            <w:tcW w:w="1615" w:type="dxa"/>
+          </w:tcPr>
+          <w:p>
+            <w:pPr>
+              <w:pStyle w:val="ListParagraph"/>
+              <w:ind w:left="0"/>
+            </w:pPr>
+          </w:p>
+        </w:tc>
+        <w:tc>
+          <w:tcPr>
+            <w:tcW w:w="1800" w:type="dxa"/>
+          </w:tcPr>
+          <w:p>
+            <w:pPr>
+              <w:pStyle w:val="ListParagraph"/>
+              <w:ind w:left="0"/>
+            </w:pPr>
+          </w:p>
+        </w:tc>
+      </w:tr>
+      <w:tr>
+        <w:tc>
+          <w:tcPr>
+            <w:tcW w:w="1615" w:type="dxa"/>
+          </w:tcPr>
+          <w:p>
+            <w:pPr>
+              <w:pStyle w:val="ListParagraph"/>
+              <w:ind w:left="0"/>
+            </w:pPr>
+          </w:p>
+        </w:tc>
+        <w:tc>
+          <w:tcPr>
+            <w:tcW w:w="1800" w:type="dxa"/>
+          </w:tcPr>
+          <w:p>
+            <w:pPr>
+              <w:pStyle w:val="ListParagraph"/>
+              <w:ind w:left="0"/>
+            </w:pPr>
+          </w:p>
+        </w:tc>
+      </w:tr>
+      <w:tr>
+        <w:tc>
+          <w:tcPr>
+            <w:tcW w:w="1615" w:type="dxa"/>
+          </w:tcPr>
+          <w:p>
+            <w:pPr>
+              <w:pStyle w:val="ListParagraph"/>
+              <w:ind w:left="0"/>
+            </w:pPr>
+          </w:p>
+        </w:tc>
+        <w:tc>
+          <w:tcPr>
+            <w:tcW w:w="1800" w:type="dxa"/>
+          </w:tcPr>
+          <w:p>
+            <w:pPr>
+              <w:pStyle w:val="ListParagraph"/>
+              <w:ind w:left="0"/>
+            </w:pPr>
+          </w:p>
+        </w:tc>
+      </w:tr>
+      <w:tr>
+        <w:tc>
+          <w:tcPr>
+            <w:tcW w:w="1615" w:type="dxa"/>
+          </w:tcPr>
+          <w:p>
+            <w:pPr>
+              <w:pStyle w:val="ListParagraph"/>
+              <w:ind w:left="0"/>
+            </w:pPr>
+          </w:p>
+        </w:tc>
+        <w:tc>
+          <w:tcPr>
+            <w:tcW w:w="1800" w:type="dxa"/>
+          </w:tcPr>
+          <w:p>
+            <w:pPr>
+              <w:pStyle w:val="ListParagraph"/>
+              <w:ind w:left="0"/>
+            </w:pPr>
+          </w:p>
+        </w:tc>
+      </w:tr>
+      <w:tr>
+        <w:tc>
+          <w:tcPr>
+            <w:tcW w:w="1615" w:type="dxa"/>
+          </w:tcPr>
+          <w:p>
+            <w:pPr>
+              <w:pStyle w:val="ListParagraph"/>
+              <w:ind w:left="0"/>
+            </w:pPr>
+          </w:p>
+        </w:tc>
+        <w:tc>
+          <w:tcPr>
+            <w:tcW w:w="1800" w:type="dxa"/>
+          </w:tcPr>
+          <w:p>
+            <w:pPr>
+              <w:pStyle w:val="ListParagraph"/>
+              <w:ind w:left="0"/>
+            </w:pPr>
+          </w:p>
+        </w:tc>
+      </w:tr>
+      <w:tr>
+        <w:tc>
+          <w:tcPr>
+            <w:tcW w:w="1615" w:type="dxa"/>
+          </w:tcPr>
+          <w:p>
+            <w:pPr>
+              <w:pStyle w:val="ListParagraph"/>
+              <w:ind w:left="0"/>
+            </w:pPr>
+          </w:p>
+        </w:tc>
+        <w:tc>
+          <w:tcPr>
+            <w:tcW w:w="1800" w:type="dxa"/>
+          </w:tcPr>
+          <w:p>
+            <w:pPr>
+              <w:pStyle w:val="ListParagraph"/>
+              <w:ind w:left="0"/>
+            </w:pPr>
+          </w:p>
+        </w:tc>
+      </w:tr>
+      <w:tr>
+        <w:tc>
+          <w:tcPr>
+            <w:tcW w:w="1615" w:type="dxa"/>
+          </w:tcPr>
+          <w:p>
+            <w:pPr>
+              <w:pStyle w:val="ListParagraph"/>
+              <w:ind w:left="0"/>
+            </w:pPr>
+          </w:p>
+        </w:tc>
+        <w:tc>
+          <w:tcPr>
+            <w:tcW w:w="1800" w:type="dxa"/>
+          </w:tcPr>
+          <w:p>
+            <w:pPr>
+              <w:pStyle w:val="ListParagraph"/>
+              <w:ind w:left="0"/>
+            </w:pPr>
+          </w:p>
+        </w:tc>
+      </w:tr>
+      <w:tr>
+        <w:tc>
+          <w:tcPr>
+            <w:tcW w:w="1615" w:type="dxa"/>
+          </w:tcPr>
+          <w:p>
+            <w:pPr>
+              <w:pStyle w:val="ListParagraph"/>
+              <w:ind w:left="0"/>
+            </w:pPr>
+          </w:p>
+        </w:tc>
+        <w:tc>
+          <w:tcPr>
+            <w:tcW w:w="1800" w:type="dxa"/>
+          </w:tcPr>
+          <w:p>
+            <w:pPr>
+              <w:pStyle w:val="ListParagraph"/>
+              <w:ind w:left="0"/>
+            </w:pPr>
+          </w:p>
+        </w:tc>
+      </w:tr>
+    </w:tbl>
+    <w:p>
+      <w:pPr>
+        <w:pStyle w:val="ListParagraph"/>
+        <w:ind w:left="1440"/>
+      </w:pPr>
+    </w:p>
+    <w:p>
+      <w:pPr>
+        <w:pStyle w:val="ListParagraph"/>
         <w:rPr>
-          <w:u w:val="single"/>
+          <w:b/>
         </w:rPr>
-        <w:t>S</w:t>
-      </w:r>
-      <w:r>
+      </w:pPr>
+    </w:p>
+    <w:p>
+      <w:pPr>
+        <w:pStyle w:val="ListParagraph"/>
         <w:rPr>
-          <w:u w:val="single"/>
+          <w:b/>
         </w:rPr>
-        <w:t xml:space="preserve"> MANAGER APP:</w:t>
+      </w:pPr>
+    </w:p>
+    <w:p>
+      <w:pPr>
+        <w:pStyle w:val="ListParagraph"/>
+        <w:rPr>
+          <w:b/>
+        </w:rPr>
+      </w:pPr>
+    </w:p>
+    <w:p>
+      <w:pPr>
+        <w:pStyle w:val="ListParagraph"/>
+        <w:numPr>
+          <w:ilvl w:val="0"/>
+          <w:numId w:val="9"/>
+        </w:numPr>
+        <w:rPr>
+          <w:b/>
+        </w:rPr>
+      </w:pPr>
+      <w:r>
+        <w:rPr>
+          <w:b/>
+        </w:rPr>
+        <w:t>PROJECT REQUIREMENTS</w:t>
+      </w:r>
+    </w:p>
+    <w:p>
+      <w:pPr>
+        <w:rPr>
+          <w:b/>
+        </w:rPr>
+      </w:pPr>
+    </w:p>
+    <w:p>
+      <w:r>
+        <w:fldChar w:fldCharType="begin">
+          <w:ffData>
+            <w:name w:val="Check15"/>
+            <w:enabled/>
+            <w:calcOnExit w:val="0"/>
+            <w:checkBox>
+              <w:sizeAuto/>
+              <w:default w:val="0"/>
+            </w:checkBox>
+          </w:ffData>
+        </w:fldChar>
+      </w:r>
+      <w:bookmarkStart w:id="0" w:name="Check15"/>
+      <w:r>
+        <w:instrText xml:space="preserve"> FORMCHECKBOX </w:instrText>
+      </w:r>
+      <w:r>
+        <w:fldChar w:fldCharType="end"/>
+      </w:r>
+      <w:bookmarkEnd w:id="0"/>
+      <w:r>
+        <w:t xml:space="preserve"> </w:t>
+      </w:r>
+      <w:r>
+        <w:t>=== #1 ==== Add 10 more contacts to your contacts.txt file.</w:t>
       </w:r>
     </w:p>
     <w:p/>
     <w:p>
       <w:r>
-        <w:t>Project Objectives:</w:t>
-      </w:r>
-    </w:p>
-    <w:p>
-      <w:r>
-        <w:t>=== #1 ==== Add 10 more contacts to your contacts.txt file.</w:t>
+        <w:fldChar w:fldCharType="begin">
+          <w:ffData>
+            <w:name w:val="Check1"/>
+            <w:enabled/>
+            <w:calcOnExit w:val="0"/>
+            <w:checkBox>
+              <w:sizeAuto/>
+              <w:default w:val="0"/>
+            </w:checkBox>
+          </w:ffData>
+        </w:fldChar>
+      </w:r>
+      <w:bookmarkStart w:id="1" w:name="Check1"/>
+      <w:r>
+        <w:instrText xml:space="preserve"> FORMCHECKBOX </w:instrText>
+      </w:r>
+      <w:r>
+        <w:fldChar w:fldCharType="end"/>
+      </w:r>
+      <w:bookmarkEnd w:id="1"/>
+      <w:r>
+        <w:t xml:space="preserve"> === #2 ==== Create a command line application with the following features:</w:t>
       </w:r>
     </w:p>
     <w:p/>
     <w:p>
       <w:r>
-        <w:t>// === #2 ==== Create a command line application with the following features:</w:t>
+        <w:tab/>
+      </w:r>
+      <w:r>
+        <w:tab/>
+      </w:r>
+      <w:r>
+        <w:fldChar w:fldCharType="begin">
+          <w:ffData>
+            <w:name w:val="Check6"/>
+            <w:enabled/>
+            <w:calcOnExit w:val="0"/>
+            <w:checkBox>
+              <w:sizeAuto/>
+              <w:default w:val="0"/>
+            </w:checkBox>
+          </w:ffData>
+        </w:fldChar>
+      </w:r>
+      <w:bookmarkStart w:id="2" w:name="Check6"/>
+      <w:r>
+        <w:instrText xml:space="preserve"> FORMCHECKBOX </w:instrText>
+      </w:r>
+      <w:r>
+        <w:fldChar w:fldCharType="end"/>
+      </w:r>
+      <w:bookmarkEnd w:id="2"/>
+      <w:r>
+        <w:t xml:space="preserve"> </w:t>
+      </w:r>
+      <w:r>
+        <w:t xml:space="preserve"> </w:t>
+      </w:r>
+      <w:r>
+        <w:t>Show all your contacts</w:t>
+      </w:r>
+    </w:p>
+    <w:p>
+      <w:r>
+        <w:tab/>
+      </w:r>
+      <w:r>
+        <w:tab/>
+      </w:r>
+      <w:r>
+        <w:tab/>
+      </w:r>
+      <w:r>
+        <w:fldChar w:fldCharType="begin">
+          <w:ffData>
+            <w:name w:val="Check16"/>
+            <w:enabled/>
+            <w:calcOnExit w:val="0"/>
+            <w:checkBox>
+              <w:sizeAuto/>
+              <w:default w:val="0"/>
+            </w:checkBox>
+          </w:ffData>
+        </w:fldChar>
+      </w:r>
+      <w:bookmarkStart w:id="3" w:name="Check16"/>
+      <w:r>
+        <w:instrText xml:space="preserve"> FORMCHECKBOX </w:instrText>
+      </w:r>
+      <w:r>
+        <w:fldChar w:fldCharType="end"/>
+      </w:r>
+      <w:bookmarkEnd w:id="3"/>
+      <w:r>
+        <w:t xml:space="preserve"> read function to display the contents of the fie</w:t>
+      </w:r>
+    </w:p>
+    <w:p>
+      <w:r>
+        <w:tab/>
+      </w:r>
+      <w:r>
+        <w:tab/>
+      </w:r>
+      <w:r>
+        <w:fldChar w:fldCharType="begin">
+          <w:ffData>
+            <w:name w:val="Check7"/>
+            <w:enabled/>
+            <w:calcOnExit w:val="0"/>
+            <w:checkBox>
+              <w:sizeAuto/>
+              <w:default w:val="0"/>
+            </w:checkBox>
+          </w:ffData>
+        </w:fldChar>
+      </w:r>
+      <w:bookmarkStart w:id="4" w:name="Check7"/>
+      <w:r>
+        <w:instrText xml:space="preserve"> FORMCHECKBOX </w:instrText>
+      </w:r>
+      <w:r>
+        <w:fldChar w:fldCharType="end"/>
+      </w:r>
+      <w:bookmarkEnd w:id="4"/>
+      <w:r>
+        <w:t xml:space="preserve">  </w:t>
+      </w:r>
+      <w:r>
+        <w:t>Add a new contact</w:t>
+      </w:r>
+    </w:p>
+    <w:p>
+      <w:r>
+        <w:tab/>
+      </w:r>
+      <w:r>
+        <w:tab/>
+      </w:r>
+      <w:r>
+        <w:tab/>
+      </w:r>
+      <w:r>
+        <w:fldChar w:fldCharType="begin">
+          <w:ffData>
+            <w:name w:val="Check17"/>
+            <w:enabled/>
+            <w:calcOnExit w:val="0"/>
+            <w:checkBox>
+              <w:sizeAuto/>
+              <w:default w:val="0"/>
+            </w:checkBox>
+          </w:ffData>
+        </w:fldChar>
+      </w:r>
+      <w:bookmarkStart w:id="5" w:name="Check17"/>
+      <w:r>
+        <w:instrText xml:space="preserve"> FORMCHECKBOX </w:instrText>
+      </w:r>
+      <w:r>
+        <w:fldChar w:fldCharType="end"/>
+      </w:r>
+      <w:bookmarkEnd w:id="5"/>
+      <w:r>
+        <w:t xml:space="preserve"> Write (probably ‘</w:t>
+      </w:r>
+      <w:proofErr w:type="gramStart"/>
+      <w:r>
+        <w:t>a)function</w:t>
+      </w:r>
+      <w:proofErr w:type="gramEnd"/>
+      <w:r>
+        <w:t xml:space="preserve"> to add content to the contents file</w:t>
+      </w:r>
+    </w:p>
+    <w:p>
+      <w:r>
+        <w:tab/>
+      </w:r>
+      <w:r>
+        <w:tab/>
+      </w:r>
+      <w:r>
+        <w:fldChar w:fldCharType="begin">
+          <w:ffData>
+            <w:name w:val="Check8"/>
+            <w:enabled/>
+            <w:calcOnExit w:val="0"/>
+            <w:checkBox>
+              <w:sizeAuto/>
+              <w:default w:val="0"/>
+            </w:checkBox>
+          </w:ffData>
+        </w:fldChar>
+      </w:r>
+      <w:bookmarkStart w:id="6" w:name="Check8"/>
+      <w:r>
+        <w:instrText xml:space="preserve"> FORMCHECKBOX </w:instrText>
+      </w:r>
+      <w:r>
+        <w:fldChar w:fldCharType="end"/>
+      </w:r>
+      <w:bookmarkEnd w:id="6"/>
+      <w:r>
+        <w:t xml:space="preserve"> </w:t>
+      </w:r>
+      <w:r>
+        <w:t xml:space="preserve"> </w:t>
+      </w:r>
+      <w:r>
+        <w:t>Search a contact by her name</w:t>
+      </w:r>
+    </w:p>
+    <w:p>
+      <w:r>
+        <w:tab/>
+      </w:r>
+      <w:r>
+        <w:tab/>
+      </w:r>
+      <w:r>
+        <w:tab/>
+      </w:r>
+      <w:r>
+        <w:fldChar w:fldCharType="begin">
+          <w:ffData>
+            <w:name w:val="Check18"/>
+            <w:enabled/>
+            <w:calcOnExit w:val="0"/>
+            <w:checkBox>
+              <w:sizeAuto/>
+              <w:default w:val="0"/>
+            </w:checkBox>
+          </w:ffData>
+        </w:fldChar>
+      </w:r>
+      <w:bookmarkStart w:id="7" w:name="Check18"/>
+      <w:r>
+        <w:instrText xml:space="preserve"> FORMCHECKBOX </w:instrText>
+      </w:r>
+      <w:r>
+        <w:fldChar w:fldCharType="end"/>
+      </w:r>
+      <w:bookmarkEnd w:id="7"/>
+      <w:r>
+        <w:t xml:space="preserve"> Search array function</w:t>
+      </w:r>
+    </w:p>
+    <w:p>
+      <w:r>
+        <w:tab/>
+      </w:r>
+      <w:r>
+        <w:tab/>
+      </w:r>
+      <w:r>
+        <w:fldChar w:fldCharType="begin">
+          <w:ffData>
+            <w:name w:val="Check9"/>
+            <w:enabled/>
+            <w:calcOnExit w:val="0"/>
+            <w:checkBox>
+              <w:sizeAuto/>
+              <w:default w:val="0"/>
+            </w:checkBox>
+          </w:ffData>
+        </w:fldChar>
+      </w:r>
+      <w:bookmarkStart w:id="8" w:name="Check9"/>
+      <w:r>
+        <w:instrText xml:space="preserve"> FORMCHECKBOX </w:instrText>
+      </w:r>
+      <w:r>
+        <w:fldChar w:fldCharType="end"/>
+      </w:r>
+      <w:bookmarkEnd w:id="8"/>
+      <w:r>
+        <w:t xml:space="preserve"> </w:t>
+      </w:r>
+      <w:r>
+        <w:t xml:space="preserve"> </w:t>
+      </w:r>
+      <w:r>
+        <w:t>Delete an existing contact</w:t>
+      </w:r>
+    </w:p>
+    <w:p>
+      <w:r>
+        <w:tab/>
+      </w:r>
+      <w:r>
+        <w:tab/>
+      </w:r>
+      <w:r>
+        <w:tab/>
+      </w:r>
+      <w:r>
+        <w:fldChar w:fldCharType="begin">
+          <w:ffData>
+            <w:name w:val="Check19"/>
+            <w:enabled/>
+            <w:calcOnExit w:val="0"/>
+            <w:checkBox>
+              <w:sizeAuto/>
+              <w:default w:val="0"/>
+            </w:checkBox>
+          </w:ffData>
+        </w:fldChar>
+      </w:r>
+      <w:bookmarkStart w:id="9" w:name="Check19"/>
+      <w:r>
+        <w:instrText xml:space="preserve"> FORMCHECKBOX </w:instrText>
+      </w:r>
+      <w:r>
+        <w:fldChar w:fldCharType="end"/>
+      </w:r>
+      <w:bookmarkEnd w:id="9"/>
+      <w:r>
+        <w:t xml:space="preserve"> search array function to identify the data to remove</w:t>
+      </w:r>
+    </w:p>
+    <w:p>
+      <w:pPr>
+        <w:ind w:left="2160" w:hanging="450"/>
+      </w:pPr>
+      <w:r>
+        <w:tab/>
+      </w:r>
+      <w:r>
+        <w:fldChar w:fldCharType="begin">
+          <w:ffData>
+            <w:name w:val="Check20"/>
+            <w:enabled/>
+            <w:calcOnExit w:val="0"/>
+            <w:checkBox>
+              <w:sizeAuto/>
+              <w:default w:val="0"/>
+              <w:checked w:val="0"/>
+            </w:checkBox>
+          </w:ffData>
+        </w:fldChar>
+      </w:r>
+      <w:bookmarkStart w:id="10" w:name="Check20"/>
+      <w:r>
+        <w:instrText xml:space="preserve"> FORMCHECKBOX </w:instrText>
+      </w:r>
+      <w:r>
+        <w:fldChar w:fldCharType="end"/>
+      </w:r>
+      <w:bookmarkEnd w:id="10"/>
+      <w:r>
+        <w:t xml:space="preserve"> remove specific index item from the array (research push, pop, shift &amp;</w:t>
+      </w:r>
+      <w:proofErr w:type="spellStart"/>
+      <w:r>
+        <w:t>unshift</w:t>
+      </w:r>
+      <w:proofErr w:type="spellEnd"/>
+    </w:p>
+    <w:p>
+      <w:pPr>
+        <w:ind w:left="2160" w:hanging="450"/>
+      </w:pPr>
+      <w:r>
+        <w:tab/>
+      </w:r>
+      <w:r>
+        <w:fldChar w:fldCharType="begin">
+          <w:ffData>
+            <w:name w:val="Check22"/>
+            <w:enabled/>
+            <w:calcOnExit w:val="0"/>
+            <w:checkBox>
+              <w:sizeAuto/>
+              <w:default w:val="0"/>
+            </w:checkBox>
+          </w:ffData>
+        </w:fldChar>
+      </w:r>
+      <w:bookmarkStart w:id="11" w:name="Check22"/>
+      <w:r>
+        <w:instrText xml:space="preserve"> FORMCHECKBOX </w:instrText>
+      </w:r>
+      <w:r>
+        <w:fldChar w:fldCharType="end"/>
+      </w:r>
+      <w:bookmarkEnd w:id="11"/>
+      <w:r>
+        <w:t xml:space="preserve"> update array to display new contents with removed array item</w:t>
       </w:r>
     </w:p>
     <w:p/>
     <w:p>
       <w:r>
-        <w:tab/>
-      </w:r>
-      <w:r>
-        <w:tab/>
-        <w:t>// Show all your contacts</w:t>
-      </w:r>
-    </w:p>
-    <w:p>
-      <w:r>
-        <w:tab/>
-      </w:r>
-      <w:r>
-        <w:tab/>
-        <w:t>// Add a new contact</w:t>
-      </w:r>
-    </w:p>
-    <w:p>
-      <w:r>
-        <w:tab/>
-      </w:r>
-      <w:r>
-        <w:tab/>
-        <w:t>// Search a contact by her name</w:t>
-      </w:r>
-    </w:p>
-    <w:p>
-      <w:r>
-        <w:tab/>
-      </w:r>
-      <w:r>
-        <w:tab/>
-        <w:t>// Delete an existing contact</w:t>
-      </w:r>
-      <w:bookmarkStart w:id="0" w:name="_GoBack"/>
-      <w:bookmarkEnd w:id="0"/>
+        <w:fldChar w:fldCharType="begin">
+          <w:ffData>
+            <w:name w:val="Check2"/>
+            <w:enabled/>
+            <w:calcOnExit w:val="0"/>
+            <w:checkBox>
+              <w:size w:val="20"/>
+              <w:default w:val="1"/>
+            </w:checkBox>
+          </w:ffData>
+        </w:fldChar>
+      </w:r>
+      <w:bookmarkStart w:id="12" w:name="Check2"/>
+      <w:r>
+        <w:instrText xml:space="preserve"> FORMCHECKBOX </w:instrText>
+      </w:r>
+      <w:r>
+        <w:fldChar w:fldCharType="end"/>
+      </w:r>
+      <w:bookmarkEnd w:id="12"/>
+      <w:r>
+        <w:t xml:space="preserve"> === #3 ==== Information should be retrieved from file when the application starts.</w:t>
+      </w:r>
+    </w:p>
+    <w:p>
+      <w:r>
+        <w:tab/>
+      </w:r>
+      <w:r>
+        <w:fldChar w:fldCharType="begin">
+          <w:ffData>
+            <w:name w:val="Check21"/>
+            <w:enabled/>
+            <w:calcOnExit w:val="0"/>
+            <w:checkBox>
+              <w:sizeAuto/>
+              <w:default w:val="0"/>
+            </w:checkBox>
+          </w:ffData>
+        </w:fldChar>
+      </w:r>
+      <w:bookmarkStart w:id="13" w:name="Check21"/>
+      <w:r>
+        <w:instrText xml:space="preserve"> FORMCHECKBOX </w:instrText>
+      </w:r>
+      <w:r>
+        <w:fldChar w:fldCharType="end"/>
+      </w:r>
+      <w:bookmarkEnd w:id="13"/>
+      <w:r>
+        <w:t xml:space="preserve"> </w:t>
+      </w:r>
+      <w:proofErr w:type="spellStart"/>
+      <w:r>
+        <w:t>fread</w:t>
+      </w:r>
+      <w:proofErr w:type="spellEnd"/>
+      <w:r>
+        <w:t xml:space="preserve"> in the function to display all contents</w:t>
+      </w:r>
+    </w:p>
+    <w:p>
+      <w:bookmarkStart w:id="14" w:name="_GoBack"/>
+      <w:bookmarkEnd w:id="14"/>
+    </w:p>
+    <w:p>
+      <w:r>
+        <w:fldChar w:fldCharType="begin">
+          <w:ffData>
+            <w:name w:val="Check3"/>
+            <w:enabled/>
+            <w:calcOnExit w:val="0"/>
+            <w:checkBox>
+              <w:sizeAuto/>
+              <w:default w:val="0"/>
+            </w:checkBox>
+          </w:ffData>
+        </w:fldChar>
+      </w:r>
+      <w:bookmarkStart w:id="15" w:name="Check3"/>
+      <w:r>
+        <w:instrText xml:space="preserve"> FORMCHECKBOX </w:instrText>
+      </w:r>
+      <w:r>
+        <w:fldChar w:fldCharType="end"/>
+      </w:r>
+      <w:bookmarkEnd w:id="15"/>
+      <w:r>
+        <w:t xml:space="preserve"> </w:t>
+      </w:r>
+      <w:r>
+        <w:t>=== #4 ==== Contacts should be saved to that same file when exiting the command line application.</w:t>
+      </w:r>
+    </w:p>
+    <w:p>
+      <w:r>
+        <w:tab/>
+      </w:r>
+      <w:r>
+        <w:fldChar w:fldCharType="begin">
+          <w:ffData>
+            <w:name w:val="Check23"/>
+            <w:enabled/>
+            <w:calcOnExit w:val="0"/>
+            <w:checkBox>
+              <w:sizeAuto/>
+              <w:default w:val="0"/>
+            </w:checkBox>
+          </w:ffData>
+        </w:fldChar>
+      </w:r>
+      <w:bookmarkStart w:id="16" w:name="Check23"/>
+      <w:r>
+        <w:instrText xml:space="preserve"> FORMCHECKBOX </w:instrText>
+      </w:r>
+      <w:r>
+        <w:fldChar w:fldCharType="end"/>
+      </w:r>
+      <w:bookmarkEnd w:id="16"/>
+      <w:r>
+        <w:t xml:space="preserve"> </w:t>
+      </w:r>
+      <w:proofErr w:type="spellStart"/>
+      <w:r>
+        <w:t>fwrite</w:t>
+      </w:r>
+      <w:proofErr w:type="spellEnd"/>
+      <w:r>
+        <w:t xml:space="preserve"> function to save changes to the filename on </w:t>
+      </w:r>
+      <w:proofErr w:type="spellStart"/>
+      <w:r>
+        <w:t>fclose</w:t>
+      </w:r>
+      <w:proofErr w:type="spellEnd"/>
+      <w:r>
+        <w:t xml:space="preserve"> (?)</w:t>
+      </w:r>
     </w:p>
     <w:p/>
     <w:p>
       <w:r>
-        <w:t>// === #3 ==== Information should be retrieved from file when the application starts.</w:t>
+        <w:fldChar w:fldCharType="begin">
+          <w:ffData>
+            <w:name w:val="Check4"/>
+            <w:enabled/>
+            <w:calcOnExit w:val="0"/>
+            <w:checkBox>
+              <w:sizeAuto/>
+              <w:default w:val="0"/>
+            </w:checkBox>
+          </w:ffData>
+        </w:fldChar>
+      </w:r>
+      <w:bookmarkStart w:id="17" w:name="Check4"/>
+      <w:r>
+        <w:instrText xml:space="preserve"> FORMCHECKBOX </w:instrText>
+      </w:r>
+      <w:r>
+        <w:fldChar w:fldCharType="end"/>
+      </w:r>
+      <w:bookmarkEnd w:id="17"/>
+      <w:r>
+        <w:t xml:space="preserve"> === #5 ==== The user interface for the application must include a main menu like the following, where the user will need to enter a number between 1 and 5. ```</w:t>
+      </w:r>
+    </w:p>
+    <w:p>
+      <w:r>
+        <w:tab/>
+      </w:r>
+      <w:r>
+        <w:fldChar w:fldCharType="begin">
+          <w:ffData>
+            <w:name w:val="Check26"/>
+            <w:enabled/>
+            <w:calcOnExit w:val="0"/>
+            <w:checkBox>
+              <w:sizeAuto/>
+              <w:default w:val="0"/>
+            </w:checkBox>
+          </w:ffData>
+        </w:fldChar>
+      </w:r>
+      <w:bookmarkStart w:id="18" w:name="Check26"/>
+      <w:r>
+        <w:instrText xml:space="preserve"> FORMCHECKBOX </w:instrText>
+      </w:r>
+      <w:r>
+        <w:fldChar w:fldCharType="end"/>
+      </w:r>
+      <w:bookmarkEnd w:id="18"/>
+      <w:r>
+        <w:t xml:space="preserve"> Research </w:t>
+      </w:r>
+      <w:proofErr w:type="spellStart"/>
+      <w:r>
+        <w:t>strpath</w:t>
+      </w:r>
+      <w:proofErr w:type="spellEnd"/>
+      <w:r>
+        <w:t xml:space="preserve"> (string path) for formatting the output display</w:t>
+      </w:r>
+    </w:p>
+    <w:p>
+      <w:r>
+        <w:tab/>
+      </w:r>
+      <w:r>
+        <w:fldChar w:fldCharType="begin">
+          <w:ffData>
+            <w:name w:val="Check27"/>
+            <w:enabled/>
+            <w:calcOnExit w:val="0"/>
+            <w:checkBox>
+              <w:sizeAuto/>
+              <w:default w:val="0"/>
+            </w:checkBox>
+          </w:ffData>
+        </w:fldChar>
+      </w:r>
+      <w:bookmarkStart w:id="19" w:name="Check27"/>
+      <w:r>
+        <w:instrText xml:space="preserve"> FORMCHECKBOX </w:instrText>
+      </w:r>
+      <w:r>
+        <w:fldChar w:fldCharType="end"/>
+      </w:r>
+      <w:bookmarkEnd w:id="19"/>
+      <w:r>
+        <w:t xml:space="preserve"> Refer to “</w:t>
+      </w:r>
+      <w:proofErr w:type="spellStart"/>
+      <w:r>
+        <w:t>HighLow</w:t>
+      </w:r>
+      <w:proofErr w:type="spellEnd"/>
+      <w:r>
+        <w:t>” lesson plan for menu prompts</w:t>
+      </w:r>
+    </w:p>
+    <w:p>
+      <w:r>
+        <w:tab/>
+      </w:r>
+      <w:r>
+        <w:fldChar w:fldCharType="begin">
+          <w:ffData>
+            <w:name w:val="Check24"/>
+            <w:enabled/>
+            <w:calcOnExit w:val="0"/>
+            <w:checkBox>
+              <w:sizeAuto/>
+              <w:default w:val="0"/>
+            </w:checkBox>
+          </w:ffData>
+        </w:fldChar>
+      </w:r>
+      <w:bookmarkStart w:id="20" w:name="Check24"/>
+      <w:r>
+        <w:instrText xml:space="preserve"> FORMCHECKBOX </w:instrText>
+      </w:r>
+      <w:r>
+        <w:fldChar w:fldCharType="end"/>
+      </w:r>
+      <w:bookmarkEnd w:id="20"/>
+      <w:r>
+        <w:t xml:space="preserve"> Create the menu options 1-5 in a function that passes the value 1-5 to return a specific</w:t>
+      </w:r>
+    </w:p>
+    <w:p>
+      <w:pPr>
+        <w:ind w:firstLine="720"/>
+      </w:pPr>
+      <w:r>
+        <w:fldChar w:fldCharType="begin">
+          <w:ffData>
+            <w:name w:val="Check25"/>
+            <w:enabled/>
+            <w:calcOnExit w:val="0"/>
+            <w:checkBox>
+              <w:sizeAuto/>
+              <w:default w:val="0"/>
+            </w:checkBox>
+          </w:ffData>
+        </w:fldChar>
+      </w:r>
+      <w:bookmarkStart w:id="21" w:name="Check25"/>
+      <w:r>
+        <w:instrText xml:space="preserve"> FORMCHECKBOX </w:instrText>
+      </w:r>
+      <w:r>
+        <w:fldChar w:fldCharType="end"/>
+      </w:r>
+      <w:bookmarkEnd w:id="21"/>
+      <w:r>
+        <w:t xml:space="preserve"> User prompt</w:t>
+      </w:r>
+    </w:p>
+    <w:p>
+      <w:r>
+        <w:tab/>
+      </w:r>
+      <w:r>
+        <w:tab/>
+      </w:r>
+      <w:r>
+        <w:fldChar w:fldCharType="begin">
+          <w:ffData>
+            <w:name w:val="Check10"/>
+            <w:enabled/>
+            <w:calcOnExit w:val="0"/>
+            <w:checkBox>
+              <w:sizeAuto/>
+              <w:default w:val="0"/>
+            </w:checkBox>
+          </w:ffData>
+        </w:fldChar>
+      </w:r>
+      <w:bookmarkStart w:id="22" w:name="Check10"/>
+      <w:r>
+        <w:instrText xml:space="preserve"> FORMCHECKBOX </w:instrText>
+      </w:r>
+      <w:r>
+        <w:fldChar w:fldCharType="end"/>
+      </w:r>
+      <w:bookmarkEnd w:id="22"/>
+      <w:r>
+        <w:t xml:space="preserve"> </w:t>
+      </w:r>
+      <w:r>
+        <w:t>View contacts.</w:t>
+      </w:r>
+    </w:p>
+    <w:p>
+      <w:r>
+        <w:tab/>
+      </w:r>
+      <w:r>
+        <w:tab/>
+      </w:r>
+      <w:r>
+        <w:fldChar w:fldCharType="begin">
+          <w:ffData>
+            <w:name w:val="Check11"/>
+            <w:enabled/>
+            <w:calcOnExit w:val="0"/>
+            <w:checkBox>
+              <w:sizeAuto/>
+              <w:default w:val="0"/>
+            </w:checkBox>
+          </w:ffData>
+        </w:fldChar>
+      </w:r>
+      <w:bookmarkStart w:id="23" w:name="Check11"/>
+      <w:r>
+        <w:instrText xml:space="preserve"> FORMCHECKBOX </w:instrText>
+      </w:r>
+      <w:r>
+        <w:fldChar w:fldCharType="end"/>
+      </w:r>
+      <w:bookmarkEnd w:id="23"/>
+      <w:r>
+        <w:t xml:space="preserve"> </w:t>
+      </w:r>
+      <w:r>
+        <w:t>Add a new contact.</w:t>
+      </w:r>
+    </w:p>
+    <w:p>
+      <w:r>
+        <w:lastRenderedPageBreak/>
+        <w:tab/>
+      </w:r>
+      <w:r>
+        <w:tab/>
+      </w:r>
+      <w:r>
+        <w:fldChar w:fldCharType="begin">
+          <w:ffData>
+            <w:name w:val="Check12"/>
+            <w:enabled/>
+            <w:calcOnExit w:val="0"/>
+            <w:checkBox>
+              <w:sizeAuto/>
+              <w:default w:val="0"/>
+            </w:checkBox>
+          </w:ffData>
+        </w:fldChar>
+      </w:r>
+      <w:bookmarkStart w:id="24" w:name="Check12"/>
+      <w:r>
+        <w:instrText xml:space="preserve"> FORMCHECKBOX </w:instrText>
+      </w:r>
+      <w:r>
+        <w:fldChar w:fldCharType="end"/>
+      </w:r>
+      <w:bookmarkEnd w:id="24"/>
+      <w:r>
+        <w:t xml:space="preserve"> Search a contact by name.</w:t>
+      </w:r>
+    </w:p>
+    <w:p>
+      <w:r>
+        <w:tab/>
+      </w:r>
+      <w:r>
+        <w:tab/>
+      </w:r>
+      <w:r>
+        <w:fldChar w:fldCharType="begin">
+          <w:ffData>
+            <w:name w:val="Check13"/>
+            <w:enabled/>
+            <w:calcOnExit w:val="0"/>
+            <w:checkBox>
+              <w:sizeAuto/>
+              <w:default w:val="0"/>
+            </w:checkBox>
+          </w:ffData>
+        </w:fldChar>
+      </w:r>
+      <w:bookmarkStart w:id="25" w:name="Check13"/>
+      <w:r>
+        <w:instrText xml:space="preserve"> FORMCHECKBOX </w:instrText>
+      </w:r>
+      <w:r>
+        <w:fldChar w:fldCharType="end"/>
+      </w:r>
+      <w:bookmarkEnd w:id="25"/>
+      <w:r>
+        <w:t xml:space="preserve"> Delete an existing contact.</w:t>
+      </w:r>
+    </w:p>
+    <w:p>
+      <w:r>
+        <w:tab/>
+      </w:r>
+      <w:r>
+        <w:tab/>
+      </w:r>
+      <w:r>
+        <w:fldChar w:fldCharType="begin">
+          <w:ffData>
+            <w:name w:val="Check14"/>
+            <w:enabled/>
+            <w:calcOnExit w:val="0"/>
+            <w:checkBox>
+              <w:sizeAuto/>
+              <w:default w:val="0"/>
+            </w:checkBox>
+          </w:ffData>
+        </w:fldChar>
+      </w:r>
+      <w:bookmarkStart w:id="26" w:name="Check14"/>
+      <w:r>
+        <w:instrText xml:space="preserve"> FORMCHECKBOX </w:instrText>
+      </w:r>
+      <w:r>
+        <w:fldChar w:fldCharType="end"/>
+      </w:r>
+      <w:bookmarkEnd w:id="26"/>
+      <w:r>
+        <w:t xml:space="preserve"> Exit. Enter an option (1, 2, 3, 4 or 5): ```</w:t>
       </w:r>
     </w:p>
     <w:p/>
     <w:p>
       <w:r>
-        <w:t>// === #4 ==== Contacts should be saved to that same file when exiting the command line application.</w:t>
-      </w:r>
-    </w:p>
-    <w:p/>
-    <w:p>
-      <w:r>
-        <w:t>// === #5 ==== The user interface for the application must include a main menu like the following, where the user will need to enter a number between 1 and 5. ```</w:t>
-      </w:r>
-    </w:p>
-    <w:p>
-      <w:r>
-        <w:tab/>
-      </w:r>
-      <w:r>
-        <w:tab/>
-        <w:t>// View contacts.</w:t>
-      </w:r>
-    </w:p>
-    <w:p>
-      <w:r>
-        <w:tab/>
-      </w:r>
-      <w:r>
-        <w:tab/>
-        <w:t>// Add a new contact.</w:t>
-      </w:r>
-    </w:p>
-    <w:p>
-      <w:r>
-        <w:tab/>
-      </w:r>
-      <w:r>
-        <w:tab/>
-        <w:t>// Search a contact by name.</w:t>
-      </w:r>
-    </w:p>
-    <w:p>
-      <w:r>
-        <w:tab/>
-      </w:r>
-      <w:r>
-        <w:tab/>
-        <w:t>// Delete an existing contact.</w:t>
-      </w:r>
-    </w:p>
-    <w:p>
-      <w:r>
-        <w:tab/>
-      </w:r>
-      <w:r>
-        <w:tab/>
-        <w:t>// Exit. Enter an option (1, 2, 3, 4 or 5): ```</w:t>
-      </w:r>
-    </w:p>
-    <w:p/>
-    <w:p>
-      <w:r>
-        <w:t>// === #6 ==== To delete a contact the user must enter her name, can reuse part of the code from option 3 (Search a contact by name) for this one.</w:t>
+        <w:fldChar w:fldCharType="begin">
+          <w:ffData>
+            <w:name w:val="Check5"/>
+            <w:enabled/>
+            <w:calcOnExit w:val="0"/>
+            <w:checkBox>
+              <w:sizeAuto/>
+              <w:default w:val="0"/>
+            </w:checkBox>
+          </w:ffData>
+        </w:fldChar>
+      </w:r>
+      <w:bookmarkStart w:id="27" w:name="Check5"/>
+      <w:r>
+        <w:instrText xml:space="preserve"> FORMCHECKBOX </w:instrText>
+      </w:r>
+      <w:r>
+        <w:fldChar w:fldCharType="end"/>
+      </w:r>
+      <w:bookmarkEnd w:id="27"/>
+      <w:r>
+        <w:t xml:space="preserve"> === #6 ==== To delete a contact the user must enter her name, can reuse part of the code from option 3 (Search a contact by name) for this one.</w:t>
       </w:r>
     </w:p>
     <w:p/>
     <w:p/>
-    <w:p>
-      <w:r>
-        <w:t>Steps to get there:</w:t>
+    <w:p/>
+    <w:p>
+      <w:r>
+        <w:t>GIT INSTRUCTIONS:</w:t>
+      </w:r>
+    </w:p>
+    <w:p>
+      <w:r>
+        <w:t xml:space="preserve">-- Set Up (first team member only) -- </w:t>
+      </w:r>
+    </w:p>
+    <w:p>
+      <w:r>
+        <w:t xml:space="preserve">    From Terminal:</w:t>
+      </w:r>
+    </w:p>
+    <w:p>
+      <w:r>
+        <w:t xml:space="preserve">    1) Create a new folder in ~/vagrant-lamp folder called contacts-manager</w:t>
+      </w:r>
+    </w:p>
+    <w:p>
+      <w:r>
+        <w:t xml:space="preserve">    2) </w:t>
+      </w:r>
+      <w:proofErr w:type="spellStart"/>
+      <w:r>
+        <w:t>Intialize</w:t>
+      </w:r>
+      <w:proofErr w:type="spellEnd"/>
+      <w:r>
+        <w:t xml:space="preserve"> a </w:t>
+      </w:r>
+      <w:proofErr w:type="spellStart"/>
+      <w:r>
+        <w:t>Git</w:t>
+      </w:r>
+      <w:proofErr w:type="spellEnd"/>
+      <w:r>
+        <w:t xml:space="preserve"> repo in this folder</w:t>
+      </w:r>
+    </w:p>
+    <w:p>
+      <w:r>
+        <w:t xml:space="preserve">    3) Type and run the command "</w:t>
+      </w:r>
+      <w:proofErr w:type="spellStart"/>
+      <w:r>
+        <w:t>subl</w:t>
+      </w:r>
+      <w:proofErr w:type="spellEnd"/>
+      <w:r>
+        <w:t xml:space="preserve"> </w:t>
+      </w:r>
+      <w:proofErr w:type="spellStart"/>
+      <w:r>
+        <w:t>contactsManager.php</w:t>
+      </w:r>
+      <w:proofErr w:type="spellEnd"/>
+      <w:r>
+        <w:t>"</w:t>
+      </w:r>
+    </w:p>
+    <w:p>
+      <w:r>
+        <w:t xml:space="preserve">    4) Write "</w:t>
+      </w:r>
+      <w:proofErr w:type="gramStart"/>
+      <w:r>
+        <w:t>&lt;?</w:t>
+      </w:r>
+      <w:proofErr w:type="spellStart"/>
+      <w:r>
+        <w:t>php</w:t>
+      </w:r>
+      <w:proofErr w:type="spellEnd"/>
+      <w:proofErr w:type="gramEnd"/>
+      <w:r>
+        <w:t>" at the top of the file, save, and close</w:t>
+      </w:r>
+    </w:p>
+    <w:p>
+      <w:r>
+        <w:t xml:space="preserve">    5) Add and commit the file locally</w:t>
+      </w:r>
+    </w:p>
+    <w:p>
+      <w:r>
+        <w:t xml:space="preserve">    From GitHub:</w:t>
+      </w:r>
+    </w:p>
+    <w:p>
+      <w:r>
+        <w:t xml:space="preserve">    1) Create a new GitHub organization</w:t>
+      </w:r>
+    </w:p>
+    <w:p>
+      <w:r>
+        <w:t xml:space="preserve">    2) Add partner to organization</w:t>
+      </w:r>
+    </w:p>
+    <w:p>
+      <w:r>
+        <w:t xml:space="preserve">    3) Create a new repo in the organization called "contacts-manager"</w:t>
+      </w:r>
+    </w:p>
+    <w:p>
+      <w:r>
+        <w:t xml:space="preserve">    4) Copy and use the commands to push an existing repository from the command line</w:t>
+      </w:r>
+    </w:p>
+    <w:p>
+      <w:r>
+        <w:t xml:space="preserve">    </w:t>
+      </w:r>
+    </w:p>
+    <w:p>
+      <w:r>
+        <w:t xml:space="preserve">    From Terminal:</w:t>
+      </w:r>
+    </w:p>
+    <w:p>
+      <w:pPr>
+        <w:pStyle w:val="ListParagraph"/>
+        <w:numPr>
+          <w:ilvl w:val="0"/>
+          <w:numId w:val="8"/>
+        </w:numPr>
+      </w:pPr>
+      <w:r>
+        <w:t>Paste the commands from GitHub into the terminal and run them to push up the existing repo to GitHub</w:t>
+      </w:r>
+    </w:p>
+    <w:p/>
+    <w:p>
+      <w:r>
+        <w:t>-- Set Up (second team member only) --</w:t>
+      </w:r>
+    </w:p>
+    <w:p>
+      <w:r>
+        <w:t xml:space="preserve">    From GitHub:</w:t>
+      </w:r>
+    </w:p>
+    <w:p>
+      <w:r>
+        <w:t xml:space="preserve">    1) Go to organizations' "contacts-manager" repo</w:t>
+      </w:r>
+    </w:p>
+    <w:p>
+      <w:r>
+        <w:t xml:space="preserve">    2) Clone the repo </w:t>
+      </w:r>
+      <w:proofErr w:type="spellStart"/>
+      <w:r>
+        <w:t>url</w:t>
+      </w:r>
+      <w:proofErr w:type="spellEnd"/>
+    </w:p>
+    <w:p>
+      <w:r>
+        <w:t xml:space="preserve">    From Terminal:</w:t>
+      </w:r>
+    </w:p>
+    <w:p>
+      <w:r>
+        <w:t xml:space="preserve">    1) In ~/vagrant-lamp folder, type "</w:t>
+      </w:r>
+      <w:proofErr w:type="spellStart"/>
+      <w:r>
+        <w:t>git</w:t>
+      </w:r>
+      <w:proofErr w:type="spellEnd"/>
+      <w:r>
+        <w:t xml:space="preserve"> clone &lt;</w:t>
+      </w:r>
+      <w:proofErr w:type="spellStart"/>
+      <w:r>
+        <w:t>url</w:t>
+      </w:r>
+      <w:proofErr w:type="spellEnd"/>
+      <w:r>
+        <w:t xml:space="preserve"> goes here&gt; contacts-manager"</w:t>
+      </w:r>
+    </w:p>
+    <w:p>
+      <w:r>
+        <w:t xml:space="preserve">    2) Use the command </w:t>
+      </w:r>
+      <w:proofErr w:type="spellStart"/>
+      <w:r>
+        <w:t>git</w:t>
+      </w:r>
+      <w:proofErr w:type="spellEnd"/>
+      <w:r>
+        <w:t xml:space="preserve"> checkout -b &lt;</w:t>
+      </w:r>
+      <w:proofErr w:type="spellStart"/>
+      <w:r>
+        <w:t>yourNameBranch</w:t>
+      </w:r>
+      <w:proofErr w:type="spellEnd"/>
+      <w:r>
+        <w:t>&gt; to make your own branch</w:t>
+      </w:r>
+    </w:p>
+    <w:p/>
+    <w:p>
+      <w:r>
+        <w:t xml:space="preserve">-- </w:t>
+      </w:r>
+      <w:proofErr w:type="spellStart"/>
+      <w:r>
+        <w:t>Git</w:t>
+      </w:r>
+      <w:proofErr w:type="spellEnd"/>
+      <w:r>
+        <w:t xml:space="preserve"> Workflow for Switching Drivers --</w:t>
+      </w:r>
+    </w:p>
+    <w:p>
+      <w:r>
+        <w:t xml:space="preserve">    </w:t>
+      </w:r>
+    </w:p>
+    <w:p>
+      <w:r>
+        <w:t xml:space="preserve">    ==================OLD DRIVER (workflow while </w:t>
+      </w:r>
+      <w:proofErr w:type="gramStart"/>
+      <w:r>
+        <w:t>driving)=</w:t>
+      </w:r>
+      <w:proofErr w:type="gramEnd"/>
+      <w:r>
+        <w:t>=================</w:t>
+      </w:r>
+    </w:p>
+    <w:p>
+      <w:r>
+        <w:t xml:space="preserve">    1) Add and commit changes frequently from your &lt;</w:t>
+      </w:r>
+      <w:proofErr w:type="spellStart"/>
+      <w:r>
+        <w:t>yourNameBranch</w:t>
+      </w:r>
+      <w:proofErr w:type="spellEnd"/>
+      <w:r>
+        <w:t>&gt;</w:t>
+      </w:r>
+    </w:p>
+    <w:p>
+      <w:r>
+        <w:t xml:space="preserve">    </w:t>
+      </w:r>
+    </w:p>
+    <w:p>
+      <w:r>
+        <w:t xml:space="preserve">    2) When you are ready to switch roles with your partner: </w:t>
+      </w:r>
+    </w:p>
+    <w:p>
+      <w:r>
+        <w:t xml:space="preserve">        a) make sure all work is added and committed</w:t>
+      </w:r>
+    </w:p>
+    <w:p>
+      <w:r>
+        <w:t xml:space="preserve">        b) </w:t>
+      </w:r>
+      <w:proofErr w:type="spellStart"/>
+      <w:r>
+        <w:t>git</w:t>
+      </w:r>
+      <w:proofErr w:type="spellEnd"/>
+      <w:r>
+        <w:t xml:space="preserve"> push origin &lt;</w:t>
+      </w:r>
+      <w:proofErr w:type="spellStart"/>
+      <w:r>
+        <w:t>yourNameBranch</w:t>
+      </w:r>
+      <w:proofErr w:type="spellEnd"/>
+      <w:r>
+        <w:t>&gt;</w:t>
+      </w:r>
+    </w:p>
+    <w:p>
+      <w:r>
+        <w:t xml:space="preserve">        c) Go to GitHub and open a new pull request</w:t>
+      </w:r>
+    </w:p>
+    <w:p>
+      <w:r>
+        <w:t xml:space="preserve">    ==================NEW DRIVER (workflow for getting ready to </w:t>
+      </w:r>
+      <w:proofErr w:type="gramStart"/>
+      <w:r>
+        <w:t>drive)=</w:t>
+      </w:r>
+      <w:proofErr w:type="gramEnd"/>
+      <w:r>
+        <w:t>=================</w:t>
+      </w:r>
+    </w:p>
+    <w:p>
+      <w:r>
+        <w:t xml:space="preserve">    Assuming you have no uncommitted work locally...</w:t>
+      </w:r>
+    </w:p>
+    <w:p>
+      <w:r>
+        <w:t xml:space="preserve">    From GitHub:</w:t>
+      </w:r>
+    </w:p>
+    <w:p>
+      <w:r>
+        <w:t xml:space="preserve">    1) Check GitHub for new pull request from teammate</w:t>
+      </w:r>
+    </w:p>
+    <w:p>
+      <w:r>
+        <w:t xml:space="preserve">    2) Accept pull request if acceptable</w:t>
+      </w:r>
+    </w:p>
+    <w:p>
+      <w:r>
+        <w:t xml:space="preserve">    From Terminal: </w:t>
+      </w:r>
+    </w:p>
+    <w:p>
+      <w:r>
+        <w:t xml:space="preserve">    1) </w:t>
+      </w:r>
+      <w:proofErr w:type="spellStart"/>
+      <w:r>
+        <w:t>git</w:t>
+      </w:r>
+      <w:proofErr w:type="spellEnd"/>
+      <w:r>
+        <w:t xml:space="preserve"> checkout master (switches to master branch)</w:t>
+      </w:r>
+    </w:p>
+    <w:p>
+      <w:r>
+        <w:t xml:space="preserve">    2) </w:t>
+      </w:r>
+      <w:proofErr w:type="spellStart"/>
+      <w:r>
+        <w:t>git</w:t>
+      </w:r>
+      <w:proofErr w:type="spellEnd"/>
+      <w:r>
+        <w:t xml:space="preserve"> pull origin master (pulls </w:t>
+      </w:r>
+      <w:proofErr w:type="spellStart"/>
+      <w:r>
+        <w:t>lastest</w:t>
+      </w:r>
+      <w:proofErr w:type="spellEnd"/>
+      <w:r>
+        <w:t xml:space="preserve"> version of master from GitHub)</w:t>
+      </w:r>
+    </w:p>
+    <w:p>
+      <w:r>
+        <w:t xml:space="preserve">    3) </w:t>
+      </w:r>
+      <w:proofErr w:type="spellStart"/>
+      <w:r>
+        <w:t>git</w:t>
+      </w:r>
+      <w:proofErr w:type="spellEnd"/>
+      <w:r>
+        <w:t xml:space="preserve"> checkout &lt;</w:t>
+      </w:r>
+      <w:proofErr w:type="spellStart"/>
+      <w:r>
+        <w:t>yourNameBranch</w:t>
+      </w:r>
+      <w:proofErr w:type="spellEnd"/>
+      <w:r>
+        <w:t>&gt; (switch back to your branch)</w:t>
+      </w:r>
+    </w:p>
+    <w:p>
+      <w:r>
+        <w:t xml:space="preserve">    4) </w:t>
+      </w:r>
+      <w:proofErr w:type="spellStart"/>
+      <w:r>
+        <w:t>git</w:t>
+      </w:r>
+      <w:proofErr w:type="spellEnd"/>
+      <w:r>
+        <w:t xml:space="preserve"> merge master (update local branch with updated local master branch)</w:t>
       </w:r>
     </w:p>
     <w:p/>
     <w:sectPr>
+      <w:headerReference w:type="default" r:id="rId7"/>
       <w:pgSz w:w="12240" w:h="15840"/>
       <w:pgMar w:top="1440" w:right="1440" w:bottom="1440" w:left="1440" w:header="720" w:footer="720" w:gutter="0"/>
       <w:cols w:space="720"/>
@@ -177,9 +1627,176 @@
 </w:document>
 </file>
 
+<file path=word/endnotes.xml><?xml version="1.0" encoding="utf-8"?>
+<w:endnotes xmlns:wpc="http://schemas.microsoft.com/office/word/2010/wordprocessingCanvas" xmlns:mo="http://schemas.microsoft.com/office/mac/office/2008/main" xmlns:mc="http://schemas.openxmlformats.org/markup-compatibility/2006" xmlns:mv="urn:schemas-microsoft-com:mac:vml" xmlns:o="urn:schemas-microsoft-com:office:office" xmlns:r="http://schemas.openxmlformats.org/officeDocument/2006/relationships" xmlns:m="http://schemas.openxmlformats.org/officeDocument/2006/math" xmlns:v="urn:schemas-microsoft-com:vml" xmlns:wp14="http://schemas.microsoft.com/office/word/2010/wordprocessingDrawing" xmlns:wp="http://schemas.openxmlformats.org/drawingml/2006/wordprocessingDrawing" xmlns:w10="urn:schemas-microsoft-com:office:word" xmlns:w="http://schemas.openxmlformats.org/wordprocessingml/2006/main" xmlns:w14="http://schemas.microsoft.com/office/word/2010/wordml" xmlns:w15="http://schemas.microsoft.com/office/word/2012/wordml" xmlns:wpg="http://schemas.microsoft.com/office/word/2010/wordprocessingGroup" xmlns:wpi="http://schemas.microsoft.com/office/word/2010/wordprocessingInk" xmlns:wne="http://schemas.microsoft.com/office/word/2006/wordml" xmlns:wps="http://schemas.microsoft.com/office/word/2010/wordprocessingShape" mc:Ignorable="w14 w15 wp14">
+  <w:endnote w:type="separator" w:id="-1">
+    <w:p>
+      <w:r>
+        <w:separator/>
+      </w:r>
+    </w:p>
+  </w:endnote>
+  <w:endnote w:type="continuationSeparator" w:id="0">
+    <w:p>
+      <w:r>
+        <w:continuationSeparator/>
+      </w:r>
+    </w:p>
+  </w:endnote>
+</w:endnotes>
+</file>
+
+<file path=word/footnotes.xml><?xml version="1.0" encoding="utf-8"?>
+<w:footnotes xmlns:wpc="http://schemas.microsoft.com/office/word/2010/wordprocessingCanvas" xmlns:mo="http://schemas.microsoft.com/office/mac/office/2008/main" xmlns:mc="http://schemas.openxmlformats.org/markup-compatibility/2006" xmlns:mv="urn:schemas-microsoft-com:mac:vml" xmlns:o="urn:schemas-microsoft-com:office:office" xmlns:r="http://schemas.openxmlformats.org/officeDocument/2006/relationships" xmlns:m="http://schemas.openxmlformats.org/officeDocument/2006/math" xmlns:v="urn:schemas-microsoft-com:vml" xmlns:wp14="http://schemas.microsoft.com/office/word/2010/wordprocessingDrawing" xmlns:wp="http://schemas.openxmlformats.org/drawingml/2006/wordprocessingDrawing" xmlns:w10="urn:schemas-microsoft-com:office:word" xmlns:w="http://schemas.openxmlformats.org/wordprocessingml/2006/main" xmlns:w14="http://schemas.microsoft.com/office/word/2010/wordml" xmlns:w15="http://schemas.microsoft.com/office/word/2012/wordml" xmlns:wpg="http://schemas.microsoft.com/office/word/2010/wordprocessingGroup" xmlns:wpi="http://schemas.microsoft.com/office/word/2010/wordprocessingInk" xmlns:wne="http://schemas.microsoft.com/office/word/2006/wordml" xmlns:wps="http://schemas.microsoft.com/office/word/2010/wordprocessingShape" mc:Ignorable="w14 w15 wp14">
+  <w:footnote w:type="separator" w:id="-1">
+    <w:p>
+      <w:r>
+        <w:separator/>
+      </w:r>
+    </w:p>
+  </w:footnote>
+  <w:footnote w:type="continuationSeparator" w:id="0">
+    <w:p>
+      <w:r>
+        <w:continuationSeparator/>
+      </w:r>
+    </w:p>
+  </w:footnote>
+</w:footnotes>
+</file>
+
+<file path=word/header1.xml><?xml version="1.0" encoding="utf-8"?>
+<w:hdr xmlns:wpc="http://schemas.microsoft.com/office/word/2010/wordprocessingCanvas" xmlns:mo="http://schemas.microsoft.com/office/mac/office/2008/main" xmlns:mc="http://schemas.openxmlformats.org/markup-compatibility/2006" xmlns:mv="urn:schemas-microsoft-com:mac:vml" xmlns:o="urn:schemas-microsoft-com:office:office" xmlns:r="http://schemas.openxmlformats.org/officeDocument/2006/relationships" xmlns:m="http://schemas.openxmlformats.org/officeDocument/2006/math" xmlns:v="urn:schemas-microsoft-com:vml" xmlns:wp14="http://schemas.microsoft.com/office/word/2010/wordprocessingDrawing" xmlns:wp="http://schemas.openxmlformats.org/drawingml/2006/wordprocessingDrawing" xmlns:w10="urn:schemas-microsoft-com:office:word" xmlns:w="http://schemas.openxmlformats.org/wordprocessingml/2006/main" xmlns:w14="http://schemas.microsoft.com/office/word/2010/wordml" xmlns:w15="http://schemas.microsoft.com/office/word/2012/wordml" xmlns:wpg="http://schemas.microsoft.com/office/word/2010/wordprocessingGroup" xmlns:wpi="http://schemas.microsoft.com/office/word/2010/wordprocessingInk" xmlns:wne="http://schemas.microsoft.com/office/word/2006/wordml" xmlns:wps="http://schemas.microsoft.com/office/word/2010/wordprocessingShape" mc:Ignorable="w14 w15 wp14">
+  <w:p>
+    <w:pPr>
+      <w:pBdr>
+        <w:bottom w:val="single" w:sz="4" w:space="1" w:color="auto"/>
+      </w:pBdr>
+      <w:outlineLvl w:val="0"/>
+      <w:rPr>
+        <w:b/>
+        <w:sz w:val="28"/>
+      </w:rPr>
+    </w:pPr>
+    <w:r>
+      <w:rPr>
+        <w:b/>
+        <w:sz w:val="28"/>
+      </w:rPr>
+      <w:t xml:space="preserve">PHP </w:t>
+    </w:r>
+    <w:r>
+      <w:rPr>
+        <w:b/>
+        <w:sz w:val="28"/>
+      </w:rPr>
+      <w:t>CONTACTS</w:t>
+    </w:r>
+    <w:r>
+      <w:rPr>
+        <w:b/>
+        <w:sz w:val="28"/>
+      </w:rPr>
+      <w:t xml:space="preserve"> MANAGER APP</w:t>
+    </w:r>
+  </w:p>
+  <w:p>
+    <w:pPr>
+      <w:pStyle w:val="Header"/>
+    </w:pPr>
+  </w:p>
+</w:hdr>
+</file>
+
 <file path=word/numbering.xml><?xml version="1.0" encoding="utf-8"?>
 <w:numbering xmlns:wpc="http://schemas.microsoft.com/office/word/2010/wordprocessingCanvas" xmlns:mo="http://schemas.microsoft.com/office/mac/office/2008/main" xmlns:mc="http://schemas.openxmlformats.org/markup-compatibility/2006" xmlns:mv="urn:schemas-microsoft-com:mac:vml" xmlns:o="urn:schemas-microsoft-com:office:office" xmlns:r="http://schemas.openxmlformats.org/officeDocument/2006/relationships" xmlns:m="http://schemas.openxmlformats.org/officeDocument/2006/math" xmlns:v="urn:schemas-microsoft-com:vml" xmlns:wp14="http://schemas.microsoft.com/office/word/2010/wordprocessingDrawing" xmlns:wp="http://schemas.openxmlformats.org/drawingml/2006/wordprocessingDrawing" xmlns:w10="urn:schemas-microsoft-com:office:word" xmlns:w="http://schemas.openxmlformats.org/wordprocessingml/2006/main" xmlns:w14="http://schemas.microsoft.com/office/word/2010/wordml" xmlns:w15="http://schemas.microsoft.com/office/word/2012/wordml" xmlns:wpg="http://schemas.microsoft.com/office/word/2010/wordprocessingGroup" xmlns:wpi="http://schemas.microsoft.com/office/word/2010/wordprocessingInk" xmlns:wne="http://schemas.microsoft.com/office/word/2006/wordml" xmlns:wps="http://schemas.microsoft.com/office/word/2010/wordprocessingShape" mc:Ignorable="w14 w15 wp14">
   <w:abstractNum w:abstractNumId="0">
+    <w:nsid w:val="248A0144"/>
+    <w:multiLevelType w:val="hybridMultilevel"/>
+    <w:tmpl w:val="6944D796"/>
+    <w:lvl w:ilvl="0" w:tplc="04090013">
+      <w:start w:val="1"/>
+      <w:numFmt w:val="upperRoman"/>
+      <w:lvlText w:val="%1."/>
+      <w:lvlJc w:val="right"/>
+      <w:pPr>
+        <w:ind w:left="720" w:hanging="360"/>
+      </w:pPr>
+    </w:lvl>
+    <w:lvl w:ilvl="1" w:tplc="04090019" w:tentative="1">
+      <w:start w:val="1"/>
+      <w:numFmt w:val="lowerLetter"/>
+      <w:lvlText w:val="%2."/>
+      <w:lvlJc w:val="left"/>
+      <w:pPr>
+        <w:ind w:left="1440" w:hanging="360"/>
+      </w:pPr>
+    </w:lvl>
+    <w:lvl w:ilvl="2" w:tplc="0409001B" w:tentative="1">
+      <w:start w:val="1"/>
+      <w:numFmt w:val="lowerRoman"/>
+      <w:lvlText w:val="%3."/>
+      <w:lvlJc w:val="right"/>
+      <w:pPr>
+        <w:ind w:left="2160" w:hanging="180"/>
+      </w:pPr>
+    </w:lvl>
+    <w:lvl w:ilvl="3" w:tplc="0409000F" w:tentative="1">
+      <w:start w:val="1"/>
+      <w:numFmt w:val="decimal"/>
+      <w:lvlText w:val="%4."/>
+      <w:lvlJc w:val="left"/>
+      <w:pPr>
+        <w:ind w:left="2880" w:hanging="360"/>
+      </w:pPr>
+    </w:lvl>
+    <w:lvl w:ilvl="4" w:tplc="04090019" w:tentative="1">
+      <w:start w:val="1"/>
+      <w:numFmt w:val="lowerLetter"/>
+      <w:lvlText w:val="%5."/>
+      <w:lvlJc w:val="left"/>
+      <w:pPr>
+        <w:ind w:left="3600" w:hanging="360"/>
+      </w:pPr>
+    </w:lvl>
+    <w:lvl w:ilvl="5" w:tplc="0409001B" w:tentative="1">
+      <w:start w:val="1"/>
+      <w:numFmt w:val="lowerRoman"/>
+      <w:lvlText w:val="%6."/>
+      <w:lvlJc w:val="right"/>
+      <w:pPr>
+        <w:ind w:left="4320" w:hanging="180"/>
+      </w:pPr>
+    </w:lvl>
+    <w:lvl w:ilvl="6" w:tplc="0409000F" w:tentative="1">
+      <w:start w:val="1"/>
+      <w:numFmt w:val="decimal"/>
+      <w:lvlText w:val="%7."/>
+      <w:lvlJc w:val="left"/>
+      <w:pPr>
+        <w:ind w:left="5040" w:hanging="360"/>
+      </w:pPr>
+    </w:lvl>
+    <w:lvl w:ilvl="7" w:tplc="04090019" w:tentative="1">
+      <w:start w:val="1"/>
+      <w:numFmt w:val="lowerLetter"/>
+      <w:lvlText w:val="%8."/>
+      <w:lvlJc w:val="left"/>
+      <w:pPr>
+        <w:ind w:left="5760" w:hanging="360"/>
+      </w:pPr>
+    </w:lvl>
+    <w:lvl w:ilvl="8" w:tplc="0409001B" w:tentative="1">
+      <w:start w:val="1"/>
+      <w:numFmt w:val="lowerRoman"/>
+      <w:lvlText w:val="%9."/>
+      <w:lvlJc w:val="right"/>
+      <w:pPr>
+        <w:ind w:left="6480" w:hanging="180"/>
+      </w:pPr>
+    </w:lvl>
+  </w:abstractNum>
+  <w:abstractNum w:abstractNumId="1">
     <w:nsid w:val="3A3D6C41"/>
     <w:multiLevelType w:val="multilevel"/>
     <w:tmpl w:val="48A0718E"/>
@@ -295,7 +1912,7 @@
       </w:rPr>
     </w:lvl>
   </w:abstractNum>
-  <w:abstractNum w:abstractNumId="1">
+  <w:abstractNum w:abstractNumId="2">
     <w:nsid w:val="3FA271ED"/>
     <w:multiLevelType w:val="multilevel"/>
     <w:tmpl w:val="25BCE74C"/>
@@ -410,7 +2027,7 @@
       </w:rPr>
     </w:lvl>
   </w:abstractNum>
-  <w:abstractNum w:abstractNumId="2">
+  <w:abstractNum w:abstractNumId="3">
     <w:nsid w:val="6E0467B4"/>
     <w:multiLevelType w:val="multilevel"/>
     <w:tmpl w:val="F1C4A56E"/>
@@ -524,25 +2141,120 @@
       </w:rPr>
     </w:lvl>
   </w:abstractNum>
+  <w:abstractNum w:abstractNumId="4">
+    <w:nsid w:val="7269787F"/>
+    <w:multiLevelType w:val="hybridMultilevel"/>
+    <w:tmpl w:val="9E3CFA6E"/>
+    <w:lvl w:ilvl="0" w:tplc="0C6004D4">
+      <w:start w:val="1"/>
+      <w:numFmt w:val="decimal"/>
+      <w:lvlText w:val="%1)"/>
+      <w:lvlJc w:val="left"/>
+      <w:pPr>
+        <w:ind w:left="560" w:hanging="360"/>
+      </w:pPr>
+      <w:rPr>
+        <w:rFonts w:hint="default"/>
+      </w:rPr>
+    </w:lvl>
+    <w:lvl w:ilvl="1" w:tplc="04090019" w:tentative="1">
+      <w:start w:val="1"/>
+      <w:numFmt w:val="lowerLetter"/>
+      <w:lvlText w:val="%2."/>
+      <w:lvlJc w:val="left"/>
+      <w:pPr>
+        <w:ind w:left="1280" w:hanging="360"/>
+      </w:pPr>
+    </w:lvl>
+    <w:lvl w:ilvl="2" w:tplc="0409001B" w:tentative="1">
+      <w:start w:val="1"/>
+      <w:numFmt w:val="lowerRoman"/>
+      <w:lvlText w:val="%3."/>
+      <w:lvlJc w:val="right"/>
+      <w:pPr>
+        <w:ind w:left="2000" w:hanging="180"/>
+      </w:pPr>
+    </w:lvl>
+    <w:lvl w:ilvl="3" w:tplc="0409000F" w:tentative="1">
+      <w:start w:val="1"/>
+      <w:numFmt w:val="decimal"/>
+      <w:lvlText w:val="%4."/>
+      <w:lvlJc w:val="left"/>
+      <w:pPr>
+        <w:ind w:left="2720" w:hanging="360"/>
+      </w:pPr>
+    </w:lvl>
+    <w:lvl w:ilvl="4" w:tplc="04090019" w:tentative="1">
+      <w:start w:val="1"/>
+      <w:numFmt w:val="lowerLetter"/>
+      <w:lvlText w:val="%5."/>
+      <w:lvlJc w:val="left"/>
+      <w:pPr>
+        <w:ind w:left="3440" w:hanging="360"/>
+      </w:pPr>
+    </w:lvl>
+    <w:lvl w:ilvl="5" w:tplc="0409001B" w:tentative="1">
+      <w:start w:val="1"/>
+      <w:numFmt w:val="lowerRoman"/>
+      <w:lvlText w:val="%6."/>
+      <w:lvlJc w:val="right"/>
+      <w:pPr>
+        <w:ind w:left="4160" w:hanging="180"/>
+      </w:pPr>
+    </w:lvl>
+    <w:lvl w:ilvl="6" w:tplc="0409000F" w:tentative="1">
+      <w:start w:val="1"/>
+      <w:numFmt w:val="decimal"/>
+      <w:lvlText w:val="%7."/>
+      <w:lvlJc w:val="left"/>
+      <w:pPr>
+        <w:ind w:left="4880" w:hanging="360"/>
+      </w:pPr>
+    </w:lvl>
+    <w:lvl w:ilvl="7" w:tplc="04090019" w:tentative="1">
+      <w:start w:val="1"/>
+      <w:numFmt w:val="lowerLetter"/>
+      <w:lvlText w:val="%8."/>
+      <w:lvlJc w:val="left"/>
+      <w:pPr>
+        <w:ind w:left="5600" w:hanging="360"/>
+      </w:pPr>
+    </w:lvl>
+    <w:lvl w:ilvl="8" w:tplc="0409001B" w:tentative="1">
+      <w:start w:val="1"/>
+      <w:numFmt w:val="lowerRoman"/>
+      <w:lvlText w:val="%9."/>
+      <w:lvlJc w:val="right"/>
+      <w:pPr>
+        <w:ind w:left="6320" w:hanging="180"/>
+      </w:pPr>
+    </w:lvl>
+  </w:abstractNum>
   <w:num w:numId="1">
-    <w:abstractNumId w:val="0"/>
+    <w:abstractNumId w:val="1"/>
   </w:num>
   <w:num w:numId="2">
+    <w:abstractNumId w:val="2"/>
+  </w:num>
+  <w:num w:numId="3">
+    <w:abstractNumId w:val="3"/>
+  </w:num>
+  <w:num w:numId="4">
+    <w:abstractNumId w:val="2"/>
+  </w:num>
+  <w:num w:numId="5">
+    <w:abstractNumId w:val="2"/>
+  </w:num>
+  <w:num w:numId="6">
     <w:abstractNumId w:val="1"/>
   </w:num>
-  <w:num w:numId="3">
-    <w:abstractNumId w:val="2"/>
-  </w:num>
-  <w:num w:numId="4">
+  <w:num w:numId="7">
     <w:abstractNumId w:val="1"/>
   </w:num>
-  <w:num w:numId="5">
-    <w:abstractNumId w:val="1"/>
+  <w:num w:numId="8">
+    <w:abstractNumId w:val="4"/>
   </w:num>
-  <w:num w:numId="6">
-    <w:abstractNumId w:val="0"/>
-  </w:num>
-  <w:num w:numId="7">
+  <w:num w:numId="9">
     <w:abstractNumId w:val="0"/>
   </w:num>
 </w:numbering>
@@ -1272,6 +2984,93 @@
       <w:caps w:val="0"/>
     </w:rPr>
   </w:style>
+  <w:style w:type="paragraph" w:styleId="Header">
+    <w:name w:val="header"/>
+    <w:basedOn w:val="Normal"/>
+    <w:link w:val="HeaderChar"/>
+    <w:uiPriority w:val="99"/>
+    <w:unhideWhenUsed/>
+    <w:rsid w:val="009B180A"/>
+    <w:pPr>
+      <w:tabs>
+        <w:tab w:val="center" w:pos="4680"/>
+        <w:tab w:val="right" w:pos="9360"/>
+      </w:tabs>
+    </w:pPr>
+  </w:style>
+  <w:style w:type="character" w:customStyle="1" w:styleId="HeaderChar">
+    <w:name w:val="Header Char"/>
+    <w:basedOn w:val="DefaultParagraphFont"/>
+    <w:link w:val="Header"/>
+    <w:uiPriority w:val="99"/>
+    <w:rsid w:val="009B180A"/>
+    <w:rPr>
+      <w:rFonts w:eastAsiaTheme="minorEastAsia"/>
+      <w:iCs/>
+      <w:sz w:val="22"/>
+      <w:szCs w:val="20"/>
+    </w:rPr>
+  </w:style>
+  <w:style w:type="paragraph" w:styleId="Footer">
+    <w:name w:val="footer"/>
+    <w:basedOn w:val="Normal"/>
+    <w:link w:val="FooterChar"/>
+    <w:uiPriority w:val="99"/>
+    <w:unhideWhenUsed/>
+    <w:rsid w:val="009B180A"/>
+    <w:pPr>
+      <w:tabs>
+        <w:tab w:val="center" w:pos="4680"/>
+        <w:tab w:val="right" w:pos="9360"/>
+      </w:tabs>
+    </w:pPr>
+  </w:style>
+  <w:style w:type="character" w:customStyle="1" w:styleId="FooterChar">
+    <w:name w:val="Footer Char"/>
+    <w:basedOn w:val="DefaultParagraphFont"/>
+    <w:link w:val="Footer"/>
+    <w:uiPriority w:val="99"/>
+    <w:rsid w:val="009B180A"/>
+    <w:rPr>
+      <w:rFonts w:eastAsiaTheme="minorEastAsia"/>
+      <w:iCs/>
+      <w:sz w:val="22"/>
+      <w:szCs w:val="20"/>
+    </w:rPr>
+  </w:style>
+  <w:style w:type="paragraph" w:styleId="ListParagraph">
+    <w:name w:val="List Paragraph"/>
+    <w:basedOn w:val="Normal"/>
+    <w:uiPriority w:val="34"/>
+    <w:qFormat/>
+    <w:rsid w:val="00076272"/>
+    <w:pPr>
+      <w:ind w:left="720"/>
+    </w:pPr>
+  </w:style>
+  <w:style w:type="table" w:styleId="TableGrid">
+    <w:name w:val="Table Grid"/>
+    <w:basedOn w:val="TableNormal"/>
+    <w:uiPriority w:val="39"/>
+    <w:rsid w:val="00062B23"/>
+    <w:tblPr>
+      <w:tblInd w:w="0" w:type="dxa"/>
+      <w:tblBorders>
+        <w:top w:val="single" w:sz="4" w:space="0" w:color="auto"/>
+        <w:left w:val="single" w:sz="4" w:space="0" w:color="auto"/>
+        <w:bottom w:val="single" w:sz="4" w:space="0" w:color="auto"/>
+        <w:right w:val="single" w:sz="4" w:space="0" w:color="auto"/>
+        <w:insideH w:val="single" w:sz="4" w:space="0" w:color="auto"/>
+        <w:insideV w:val="single" w:sz="4" w:space="0" w:color="auto"/>
+      </w:tblBorders>
+      <w:tblCellMar>
+        <w:top w:w="0" w:type="dxa"/>
+        <w:left w:w="108" w:type="dxa"/>
+        <w:bottom w:w="0" w:type="dxa"/>
+        <w:right w:w="108" w:type="dxa"/>
+      </w:tblCellMar>
+    </w:tblPr>
+  </w:style>
 </w:styles>
 </file>
 

</xml_diff>